<commit_message>
final version of data story
</commit_message>
<xml_diff>
--- a/data-story-drafts/NEONDataStory_PhenologyAGDD_final.docx
+++ b/data-story-drafts/NEONDataStory_PhenologyAGDD_final.docx
@@ -22,28 +22,100 @@
           <w:b/>
           <w:bCs/>
         </w:rPr>
-        <w:t xml:space="preserve"> Bug’s Life </w:t>
-      </w:r>
+        <w:t xml:space="preserve"> </w:t>
+      </w:r>
+      <w:commentRangeStart w:id="0"/>
+      <w:del w:id="1" w:author="Leslie Goldman" w:date="2019-08-02T11:02:00Z">
+        <w:r>
+          <w:rPr>
+            <w:b/>
+            <w:bCs/>
+          </w:rPr>
+          <w:delText xml:space="preserve">Bug’s </w:delText>
+        </w:r>
+      </w:del>
+      <w:ins w:id="2" w:author="Leslie Goldman" w:date="2019-08-02T11:02:00Z">
+        <w:r>
+          <w:rPr>
+            <w:b/>
+            <w:bCs/>
+          </w:rPr>
+          <w:t>Tree’s</w:t>
+        </w:r>
+        <w:commentRangeEnd w:id="0"/>
+        <w:r>
+          <w:rPr>
+            <w:rStyle w:val="CommentReference"/>
+          </w:rPr>
+          <w:commentReference w:id="0"/>
+        </w:r>
+        <w:r>
+          <w:rPr>
+            <w:b/>
+            <w:bCs/>
+          </w:rPr>
+          <w:t xml:space="preserve"> </w:t>
+        </w:r>
+      </w:ins>
       <w:r>
         <w:rPr>
           <w:b/>
           <w:bCs/>
         </w:rPr>
-        <w:t>can Change an Ecosystem</w:t>
+        <w:t xml:space="preserve">Life </w:t>
       </w:r>
       <w:r>
         <w:rPr>
           <w:b/>
           <w:bCs/>
         </w:rPr>
-        <w:t>: Gypsy Moths</w:t>
+        <w:t>can Change an Ecosystem</w:t>
       </w:r>
       <w:r>
         <w:rPr>
           <w:b/>
           <w:bCs/>
         </w:rPr>
-        <w:t>, Plant Phenology, and Heat Accumulation</w:t>
+        <w:t xml:space="preserve">: </w:t>
+      </w:r>
+      <w:del w:id="3" w:author="Leslie Goldman" w:date="2019-08-02T11:02:00Z">
+        <w:r>
+          <w:rPr>
+            <w:b/>
+            <w:bCs/>
+          </w:rPr>
+          <w:delText>Gypsy Moths</w:delText>
+        </w:r>
+        <w:r>
+          <w:rPr>
+            <w:b/>
+            <w:bCs/>
+          </w:rPr>
+          <w:delText xml:space="preserve">, </w:delText>
+        </w:r>
+      </w:del>
+      <w:r>
+        <w:rPr>
+          <w:b/>
+          <w:bCs/>
+        </w:rPr>
+        <w:t xml:space="preserve">Plant Phenology, </w:t>
+      </w:r>
+      <w:ins w:id="4" w:author="Leslie Goldman" w:date="2019-08-02T11:02:00Z">
+        <w:r>
+          <w:rPr>
+            <w:b/>
+            <w:bCs/>
+          </w:rPr>
+          <w:t xml:space="preserve">Gypsy Moths, </w:t>
+        </w:r>
+      </w:ins>
+      <w:r>
+        <w:rPr>
+          <w:b/>
+          <w:bCs/>
+        </w:rPr>
+        <w:t>and Heat Accumulation</w:t>
       </w:r>
     </w:p>
     <w:p/>
@@ -71,7 +143,15 @@
         <w:t>as leafless sticks</w:t>
       </w:r>
       <w:r>
-        <w:t>. Surrounded by the many oak and maple trees, you’re already planning a trip back during the fall season</w:t>
+        <w:t>. Surrounded by the many oak and maple trees</w:t>
+      </w:r>
+      <w:ins w:id="5" w:author="Leslie Goldman" w:date="2019-08-02T11:03:00Z">
+        <w:r>
+          <w:t xml:space="preserve"> that provide shelter and food for the creatures in the forest</w:t>
+        </w:r>
+      </w:ins>
+      <w:r>
+        <w:t>, you’re already planning a trip back during the fall season</w:t>
       </w:r>
       <w:r>
         <w:t>—</w:t>
@@ -86,7 +166,20 @@
         <w:t>most</w:t>
       </w:r>
       <w:r>
-        <w:t xml:space="preserve"> of Massachusetts will look in two seasons as you walk deeper into the quiet forest, you begin to hear a calming rain and </w:t>
+        <w:t xml:space="preserve"> of Massachusetts will look in </w:t>
+      </w:r>
+      <w:del w:id="6" w:author="Leslie Goldman" w:date="2019-08-02T11:03:00Z">
+        <w:r>
+          <w:delText>two seasons</w:delText>
+        </w:r>
+      </w:del>
+      <w:ins w:id="7" w:author="Leslie Goldman" w:date="2019-08-02T11:03:00Z">
+        <w:r>
+          <w:t>the fall</w:t>
+        </w:r>
+      </w:ins>
+      <w:r>
+        <w:t xml:space="preserve"> as you walk deeper into the quiet forest, you begin to hear a calming rain and </w:t>
       </w:r>
       <w:r>
         <w:t>start</w:t>
@@ -172,7 +265,7 @@
                           </pic:cNvPicPr>
                         </pic:nvPicPr>
                         <pic:blipFill>
-                          <a:blip r:embed="rId5" cstate="print">
+                          <a:blip r:embed="rId8" cstate="print">
                             <a:extLst>
                               <a:ext uri="{28A0092B-C50C-407E-A947-70E740481C1C}">
                                 <a14:useLocalDpi xmlns:a14="http://schemas.microsoft.com/office/drawing/2010/main" val="0"/>
@@ -208,12 +301,20 @@
             </w:r>
           </w:p>
           <w:p>
-            <w:hyperlink r:id="rId6" w:history="1">
+            <w:hyperlink r:id="rId9" w:history="1">
+              <w:proofErr w:type="spellStart"/>
               <w:r>
                 <w:rPr>
                   <w:rStyle w:val="Hyperlink"/>
                 </w:rPr>
-                <w:t>PhenoCam Image Browser</w:t>
+                <w:t>PhenoCam</w:t>
+              </w:r>
+              <w:proofErr w:type="spellEnd"/>
+              <w:r>
+                <w:rPr>
+                  <w:rStyle w:val="Hyperlink"/>
+                </w:rPr>
+                <w:t xml:space="preserve"> Image Browser</w:t>
               </w:r>
             </w:hyperlink>
           </w:p>
@@ -245,7 +346,7 @@
                           </pic:cNvPicPr>
                         </pic:nvPicPr>
                         <pic:blipFill>
-                          <a:blip r:embed="rId7" cstate="print">
+                          <a:blip r:embed="rId10" cstate="print">
                             <a:extLst>
                               <a:ext uri="{28A0092B-C50C-407E-A947-70E740481C1C}">
                                 <a14:useLocalDpi xmlns:a14="http://schemas.microsoft.com/office/drawing/2010/main" val="0"/>
@@ -287,12 +388,20 @@
             </w:r>
           </w:p>
           <w:p>
-            <w:hyperlink r:id="rId8" w:history="1">
+            <w:hyperlink r:id="rId11" w:history="1">
+              <w:proofErr w:type="spellStart"/>
               <w:r>
                 <w:rPr>
                   <w:rStyle w:val="Hyperlink"/>
                 </w:rPr>
-                <w:t>CharlesC via Wikimedia Commons. CC BY-SA 4.0</w:t>
+                <w:t>CharlesC</w:t>
+              </w:r>
+              <w:proofErr w:type="spellEnd"/>
+              <w:r>
+                <w:rPr>
+                  <w:rStyle w:val="Hyperlink"/>
+                </w:rPr>
+                <w:t xml:space="preserve"> via Wikimedia Commons. CC BY-SA 4.0</w:t>
               </w:r>
             </w:hyperlink>
           </w:p>
@@ -326,168 +435,237 @@
       <w:pPr>
         <w:ind w:firstLine="720"/>
       </w:pPr>
+      <w:proofErr w:type="spellStart"/>
       <w:r>
         <w:rPr>
           <w:i/>
           <w:iCs/>
         </w:rPr>
-        <w:t xml:space="preserve">Lymantria </w:t>
-      </w:r>
+        <w:t>Lymantria</w:t>
+      </w:r>
+      <w:proofErr w:type="spellEnd"/>
       <w:r>
         <w:rPr>
           <w:i/>
           <w:iCs/>
         </w:rPr>
-        <w:t>dispar</w:t>
-      </w:r>
+        <w:t xml:space="preserve"> </w:t>
+      </w:r>
+      <w:proofErr w:type="spellStart"/>
       <w:r>
         <w:rPr>
           <w:i/>
           <w:iCs/>
         </w:rPr>
-        <w:t xml:space="preserve">, </w:t>
-      </w:r>
-      <w:r>
-        <w:t>commonly known as the</w:t>
-      </w:r>
-      <w:r>
-        <w:t xml:space="preserve"> gypsy moth</w:t>
-      </w:r>
-      <w:r>
-        <w:t xml:space="preserve">, is native to the forests of Europe and </w:t>
-      </w:r>
-      <w:r>
-        <w:t>was first introduced into Massachusetts in the late 1800s</w:t>
-      </w:r>
-      <w:r>
-        <w:t>. This</w:t>
-      </w:r>
-      <w:r>
-        <w:t xml:space="preserve"> invasive species </w:t>
-      </w:r>
-      <w:r>
-        <w:t>has since</w:t>
-      </w:r>
-      <w:r>
-        <w:t xml:space="preserve"> spread as far west as Minnesota and as far south as North Carolina. </w:t>
-      </w:r>
-      <w:r>
-        <w:t>The</w:t>
-      </w:r>
-      <w:r>
-        <w:t xml:space="preserve"> gypsy moth does not have many natural predators in the United States, </w:t>
-      </w:r>
-      <w:r>
-        <w:t>contributing to this species’ ability to continue breeding and, ultimately, dominating where it inhabits</w:t>
-      </w:r>
-      <w:r>
-        <w:t xml:space="preserve">. </w:t>
-      </w:r>
-    </w:p>
-    <w:p>
-      <w:r>
-        <w:tab/>
-      </w:r>
-      <w:r>
-        <w:t xml:space="preserve">Gypsy moth caterpillars primarily feed on the leaves of deciduous broadleaf trees, and they have been known to completely defoliate entire trees. When springs </w:t>
-      </w:r>
-      <w:r>
-        <w:t xml:space="preserve">are more wet and </w:t>
-      </w:r>
-      <w:r>
-        <w:t>experience a large amount of rainfall</w:t>
-      </w:r>
-      <w:r>
-        <w:t xml:space="preserve"> leaving trees more resilient to destruction, </w:t>
-      </w:r>
-      <w:r>
-        <w:t xml:space="preserve">gypsy moth populations are often kept under control due to a fungus called </w:t>
-      </w:r>
+        <w:t>dispar</w:t>
+      </w:r>
+      <w:proofErr w:type="spellEnd"/>
       <w:r>
         <w:rPr>
           <w:i/>
           <w:iCs/>
         </w:rPr>
-        <w:t>Entomophaga maimaiga</w:t>
-      </w:r>
+        <w:t xml:space="preserve">, </w:t>
+      </w:r>
+      <w:r>
+        <w:t>commonly known as the</w:t>
+      </w:r>
+      <w:r>
+        <w:t xml:space="preserve"> gypsy moth</w:t>
+      </w:r>
+      <w:r>
+        <w:t xml:space="preserve">, is native to the forests of Europe and </w:t>
+      </w:r>
+      <w:r>
+        <w:t>was first introduced into Massachusetts in the late 1800s</w:t>
+      </w:r>
+      <w:r>
+        <w:t>. This</w:t>
+      </w:r>
+      <w:r>
+        <w:t xml:space="preserve"> invasive species </w:t>
+      </w:r>
+      <w:r>
+        <w:t>has since</w:t>
+      </w:r>
+      <w:r>
+        <w:t xml:space="preserve"> spread as far west as Minnesota and as far south as North Carolina. </w:t>
+      </w:r>
+      <w:r>
+        <w:t>The</w:t>
+      </w:r>
+      <w:r>
+        <w:t xml:space="preserve"> gypsy moth does not have many natural predators in the United States, </w:t>
+      </w:r>
+      <w:r>
+        <w:t>contributing to this species’ ability to continue breeding and, ultimately, dominating where it inhabits</w:t>
+      </w:r>
+      <w:r>
+        <w:t xml:space="preserve">. </w:t>
+      </w:r>
+    </w:p>
+    <w:p>
+      <w:r>
+        <w:tab/>
+      </w:r>
+      <w:r>
+        <w:t xml:space="preserve">Gypsy moth caterpillars primarily feed on the leaves of deciduous broadleaf trees, and they have been known to completely defoliate </w:t>
+      </w:r>
+      <w:ins w:id="8" w:author="Leslie Goldman" w:date="2019-08-02T11:04:00Z">
+        <w:r>
+          <w:t xml:space="preserve">groves of </w:t>
+        </w:r>
+      </w:ins>
+      <w:r>
+        <w:t xml:space="preserve">entire trees. When springs </w:t>
+      </w:r>
+      <w:r>
+        <w:t xml:space="preserve">are more wet and </w:t>
+      </w:r>
+      <w:r>
+        <w:t>experience a large amount of rainfall</w:t>
+      </w:r>
+      <w:r>
+        <w:t xml:space="preserve"> leaving trees </w:t>
+      </w:r>
+      <w:ins w:id="9" w:author="Leslie Goldman" w:date="2019-08-02T11:05:00Z">
+        <w:r>
+          <w:t xml:space="preserve">hydrated and </w:t>
+        </w:r>
+      </w:ins>
+      <w:r>
+        <w:t xml:space="preserve">more resilient to destruction, </w:t>
+      </w:r>
+      <w:r>
+        <w:t xml:space="preserve">gypsy moth populations are often kept under control due to a fungus called </w:t>
+      </w:r>
+      <w:proofErr w:type="spellStart"/>
       <w:r>
         <w:rPr>
           <w:i/>
           <w:iCs/>
         </w:rPr>
-        <w:t xml:space="preserve">. </w:t>
-      </w:r>
-      <w:r>
-        <w:t>Known as the “caterpillar killer,” this fungus infects and kills gypsy moth larvae</w:t>
-      </w:r>
-      <w:r>
-        <w:t>. However, when t</w:t>
-      </w:r>
-      <w:r>
-        <w:t xml:space="preserve">emperatures </w:t>
-      </w:r>
-      <w:r>
-        <w:t>i</w:t>
-      </w:r>
-      <w:r>
-        <w:t xml:space="preserve">ncrease </w:t>
-      </w:r>
-      <w:r>
-        <w:t>and precipitation regimes change</w:t>
-      </w:r>
-      <w:r>
-        <w:t xml:space="preserve"> </w:t>
-      </w:r>
-      <w:r>
-        <w:t xml:space="preserve">over multiple years, leaving forests exposed to drought-like conditions, </w:t>
-      </w:r>
-      <w:r>
-        <w:t xml:space="preserve">gypsy moth populations can also increase, and </w:t>
-      </w:r>
-      <w:r>
-        <w:t xml:space="preserve">deciduous broadleaf trees </w:t>
-      </w:r>
-      <w:r>
-        <w:t xml:space="preserve">can </w:t>
-      </w:r>
-      <w:r>
-        <w:t xml:space="preserve">become </w:t>
-      </w:r>
-      <w:r>
-        <w:t xml:space="preserve">more vulnerable to the damage of </w:t>
-      </w:r>
-      <w:r>
-        <w:t>the</w:t>
-      </w:r>
-      <w:r>
-        <w:t xml:space="preserve"> larvae. </w:t>
-      </w:r>
-      <w:r>
-        <w:t>For example, if</w:t>
-      </w:r>
-      <w:r>
-        <w:t xml:space="preserve"> </w:t>
-      </w:r>
-      <w:r>
-        <w:lastRenderedPageBreak/>
-        <w:t>springs are drier</w:t>
-      </w:r>
-      <w:r>
-        <w:t xml:space="preserve"> because of higher temperatures</w:t>
-      </w:r>
-      <w:r>
-        <w:t xml:space="preserve">, </w:t>
-      </w:r>
-      <w:r>
-        <w:t xml:space="preserve">the life cycle of </w:t>
-      </w:r>
+        <w:t>Entomophaga</w:t>
+      </w:r>
+      <w:proofErr w:type="spellEnd"/>
       <w:r>
         <w:rPr>
           <w:i/>
           <w:iCs/>
         </w:rPr>
-        <w:t>Entomophaga maimaiga</w:t>
-      </w:r>
+        <w:t xml:space="preserve"> </w:t>
+      </w:r>
+      <w:proofErr w:type="spellStart"/>
+      <w:r>
+        <w:rPr>
+          <w:i/>
+          <w:iCs/>
+        </w:rPr>
+        <w:t>maimaiga</w:t>
+      </w:r>
+      <w:proofErr w:type="spellEnd"/>
+      <w:ins w:id="10" w:author="Leslie Goldman" w:date="2019-08-02T11:06:00Z">
+        <w:r>
+          <w:rPr>
+            <w:i/>
+            <w:iCs/>
+          </w:rPr>
+          <w:t xml:space="preserve"> which thrives in wet conditions</w:t>
+        </w:r>
+      </w:ins>
+      <w:r>
+        <w:rPr>
+          <w:i/>
+          <w:iCs/>
+        </w:rPr>
+        <w:t xml:space="preserve">. </w:t>
+      </w:r>
+      <w:r>
+        <w:t>Known as the “caterpillar killer,” this fungus infects and kills gypsy moth larvae</w:t>
+      </w:r>
+      <w:r>
+        <w:t>. However, when t</w:t>
+      </w:r>
+      <w:r>
+        <w:t xml:space="preserve">emperatures </w:t>
+      </w:r>
+      <w:r>
+        <w:t>i</w:t>
+      </w:r>
+      <w:r>
+        <w:t xml:space="preserve">ncrease </w:t>
+      </w:r>
+      <w:r>
+        <w:t>and precipitation regimes change</w:t>
+      </w:r>
+      <w:r>
+        <w:t xml:space="preserve"> </w:t>
+      </w:r>
+      <w:r>
+        <w:t xml:space="preserve">over multiple years, leaving forests exposed to drought-like conditions, </w:t>
+      </w:r>
+      <w:r>
+        <w:t xml:space="preserve">gypsy moth populations can also increase, and </w:t>
+      </w:r>
+      <w:r>
+        <w:t xml:space="preserve">deciduous broadleaf trees </w:t>
+      </w:r>
+      <w:r>
+        <w:t xml:space="preserve">can </w:t>
+      </w:r>
+      <w:r>
+        <w:lastRenderedPageBreak/>
+        <w:t xml:space="preserve">become </w:t>
+      </w:r>
+      <w:r>
+        <w:t xml:space="preserve">more vulnerable to the damage of </w:t>
+      </w:r>
+      <w:r>
+        <w:t>the</w:t>
+      </w:r>
+      <w:r>
+        <w:t xml:space="preserve"> larvae. </w:t>
+      </w:r>
+      <w:r>
+        <w:t>For example, if</w:t>
+      </w:r>
+      <w:r>
+        <w:t xml:space="preserve"> springs are drier</w:t>
+      </w:r>
+      <w:r>
+        <w:t xml:space="preserve"> because of higher temperatures</w:t>
+      </w:r>
+      <w:r>
+        <w:t xml:space="preserve">, </w:t>
+      </w:r>
+      <w:r>
+        <w:t xml:space="preserve">the life cycle of </w:t>
+      </w:r>
+      <w:proofErr w:type="spellStart"/>
+      <w:r>
+        <w:rPr>
+          <w:i/>
+          <w:iCs/>
+        </w:rPr>
+        <w:t>Entomophaga</w:t>
+      </w:r>
+      <w:proofErr w:type="spellEnd"/>
+      <w:r>
+        <w:rPr>
+          <w:i/>
+          <w:iCs/>
+        </w:rPr>
+        <w:t xml:space="preserve"> </w:t>
+      </w:r>
+      <w:proofErr w:type="spellStart"/>
+      <w:r>
+        <w:rPr>
+          <w:i/>
+          <w:iCs/>
+        </w:rPr>
+        <w:t>maimaiga</w:t>
+      </w:r>
+      <w:proofErr w:type="spellEnd"/>
       <w:r>
         <w:t xml:space="preserve"> is impeded, allowing for higher populations of gypsy moths</w:t>
       </w:r>
@@ -566,56 +744,298 @@
           <w:rFonts w:ascii="Calibri" w:hAnsi="Calibri" w:cs="Calibri"/>
           <w:color w:val="000000"/>
         </w:rPr>
-        <w:t>and local weather in the area may be affected by the loss of the canopy. With less canopy coverage over water sources, increased algae blooms</w:t>
-      </w:r>
-      <w:r>
-        <w:rPr>
-          <w:rFonts w:ascii="Calibri" w:hAnsi="Calibri" w:cs="Calibri"/>
-          <w:color w:val="000000"/>
-        </w:rPr>
-        <w:t>—the rapid growth of algae—</w:t>
-      </w:r>
-      <w:r>
-        <w:rPr>
-          <w:rFonts w:ascii="Calibri" w:hAnsi="Calibri" w:cs="Calibri"/>
-          <w:color w:val="000000"/>
-        </w:rPr>
-        <w:t>may occur due to exposure to more sunlight</w:t>
-      </w:r>
-      <w:r>
-        <w:rPr>
-          <w:rFonts w:ascii="Calibri" w:hAnsi="Calibri" w:cs="Calibri"/>
-          <w:color w:val="000000"/>
-        </w:rPr>
-        <w:t xml:space="preserve"> and increased water temperature</w:t>
-      </w:r>
-      <w:r>
-        <w:rPr>
-          <w:rFonts w:ascii="Calibri" w:hAnsi="Calibri" w:cs="Calibri"/>
-          <w:color w:val="000000"/>
-        </w:rPr>
-        <w:t>. Algae blooms can negatively affect the whole aquatic ecosystem as other organisms in the water that need sunlight can’t get it due to the abundance of algae</w:t>
-      </w:r>
-      <w:r>
-        <w:rPr>
-          <w:rFonts w:ascii="Calibri" w:hAnsi="Calibri" w:cs="Calibri"/>
-          <w:color w:val="000000"/>
-        </w:rPr>
-        <w:t xml:space="preserve"> near the </w:t>
-      </w:r>
-      <w:r>
-        <w:rPr>
-          <w:rFonts w:ascii="Calibri" w:hAnsi="Calibri" w:cs="Calibri"/>
-          <w:color w:val="000000"/>
-        </w:rPr>
-        <w:t>water’s surface</w:t>
-      </w:r>
-      <w:r>
-        <w:rPr>
-          <w:rFonts w:ascii="Calibri" w:hAnsi="Calibri" w:cs="Calibri"/>
-          <w:color w:val="000000"/>
-        </w:rPr>
-        <w:t xml:space="preserve">. This can cause a decrease in food supply for aquatic animals and can create a domino effect within the aquatic food web. </w:t>
+        <w:t xml:space="preserve">and local weather in the area may be affected by the loss of the canopy. </w:t>
+      </w:r>
+      <w:del w:id="11" w:author="Leslie Goldman" w:date="2019-08-02T11:08:00Z">
+        <w:r>
+          <w:rPr>
+            <w:rFonts w:ascii="Calibri" w:hAnsi="Calibri" w:cs="Calibri"/>
+            <w:color w:val="000000"/>
+          </w:rPr>
+          <w:delText>With l</w:delText>
+        </w:r>
+      </w:del>
+      <w:ins w:id="12" w:author="Leslie Goldman" w:date="2019-08-02T11:08:00Z">
+        <w:r>
+          <w:rPr>
+            <w:rFonts w:ascii="Calibri" w:hAnsi="Calibri" w:cs="Calibri"/>
+            <w:color w:val="000000"/>
+          </w:rPr>
+          <w:t>L</w:t>
+        </w:r>
+      </w:ins>
+      <w:r>
+        <w:rPr>
+          <w:rFonts w:ascii="Calibri" w:hAnsi="Calibri" w:cs="Calibri"/>
+          <w:color w:val="000000"/>
+        </w:rPr>
+        <w:t>ess canopy coverage over water sources</w:t>
+      </w:r>
+      <w:ins w:id="13" w:author="Leslie Goldman" w:date="2019-08-02T11:08:00Z">
+        <w:r>
+          <w:rPr>
+            <w:rFonts w:ascii="Calibri" w:hAnsi="Calibri" w:cs="Calibri"/>
+            <w:color w:val="000000"/>
+          </w:rPr>
+          <w:t xml:space="preserve"> can lead to </w:t>
+        </w:r>
+      </w:ins>
+      <w:del w:id="14" w:author="Leslie Goldman" w:date="2019-08-02T11:08:00Z">
+        <w:r>
+          <w:rPr>
+            <w:rFonts w:ascii="Calibri" w:hAnsi="Calibri" w:cs="Calibri"/>
+            <w:color w:val="000000"/>
+          </w:rPr>
+          <w:delText xml:space="preserve">, </w:delText>
+        </w:r>
+      </w:del>
+      <w:r>
+        <w:rPr>
+          <w:rFonts w:ascii="Calibri" w:hAnsi="Calibri" w:cs="Calibri"/>
+          <w:color w:val="000000"/>
+        </w:rPr>
+        <w:t xml:space="preserve">increased </w:t>
+      </w:r>
+      <w:ins w:id="15" w:author="Leslie Goldman" w:date="2019-08-02T11:09:00Z">
+        <w:r>
+          <w:rPr>
+            <w:rFonts w:ascii="Calibri" w:hAnsi="Calibri" w:cs="Calibri"/>
+            <w:color w:val="000000"/>
+          </w:rPr>
+          <w:t xml:space="preserve">water temperatures </w:t>
+        </w:r>
+      </w:ins>
+      <w:ins w:id="16" w:author="Leslie Goldman" w:date="2019-08-02T11:12:00Z">
+        <w:r>
+          <w:rPr>
+            <w:rFonts w:ascii="Calibri" w:hAnsi="Calibri" w:cs="Calibri"/>
+            <w:color w:val="000000"/>
+          </w:rPr>
+          <w:t>which in turn</w:t>
+        </w:r>
+      </w:ins>
+      <w:ins w:id="17" w:author="Leslie Goldman" w:date="2019-08-02T11:10:00Z">
+        <w:r>
+          <w:rPr>
+            <w:rFonts w:ascii="Calibri" w:hAnsi="Calibri" w:cs="Calibri"/>
+            <w:color w:val="000000"/>
+          </w:rPr>
+          <w:t xml:space="preserve"> encourage production of harmful </w:t>
+        </w:r>
+      </w:ins>
+      <w:r>
+        <w:rPr>
+          <w:rFonts w:ascii="Calibri" w:hAnsi="Calibri" w:cs="Calibri"/>
+          <w:color w:val="000000"/>
+        </w:rPr>
+        <w:t>algae blooms</w:t>
+      </w:r>
+      <w:ins w:id="18" w:author="Leslie Goldman" w:date="2019-08-02T11:10:00Z">
+        <w:r>
+          <w:rPr>
+            <w:rFonts w:ascii="Calibri" w:hAnsi="Calibri" w:cs="Calibri"/>
+            <w:color w:val="000000"/>
+          </w:rPr>
+          <w:t>. T</w:t>
+        </w:r>
+      </w:ins>
+      <w:del w:id="19" w:author="Leslie Goldman" w:date="2019-08-02T11:10:00Z">
+        <w:r>
+          <w:rPr>
+            <w:rFonts w:ascii="Calibri" w:hAnsi="Calibri" w:cs="Calibri"/>
+            <w:color w:val="000000"/>
+          </w:rPr>
+          <w:delText>—t</w:delText>
+        </w:r>
+      </w:del>
+      <w:r>
+        <w:rPr>
+          <w:rFonts w:ascii="Calibri" w:hAnsi="Calibri" w:cs="Calibri"/>
+          <w:color w:val="000000"/>
+        </w:rPr>
+        <w:t>h</w:t>
+      </w:r>
+      <w:del w:id="20" w:author="Leslie Goldman" w:date="2019-08-02T11:12:00Z">
+        <w:r>
+          <w:rPr>
+            <w:rFonts w:ascii="Calibri" w:hAnsi="Calibri" w:cs="Calibri"/>
+            <w:color w:val="000000"/>
+          </w:rPr>
+          <w:delText>e</w:delText>
+        </w:r>
+      </w:del>
+      <w:ins w:id="21" w:author="Leslie Goldman" w:date="2019-08-02T11:12:00Z">
+        <w:r>
+          <w:rPr>
+            <w:rFonts w:ascii="Calibri" w:hAnsi="Calibri" w:cs="Calibri"/>
+            <w:color w:val="000000"/>
+          </w:rPr>
+          <w:t>is</w:t>
+        </w:r>
+      </w:ins>
+      <w:r>
+        <w:rPr>
+          <w:rFonts w:ascii="Calibri" w:hAnsi="Calibri" w:cs="Calibri"/>
+          <w:color w:val="000000"/>
+        </w:rPr>
+        <w:t xml:space="preserve"> rapid growth of </w:t>
+      </w:r>
+      <w:del w:id="22" w:author="Leslie Goldman" w:date="2019-08-02T11:10:00Z">
+        <w:r>
+          <w:rPr>
+            <w:rFonts w:ascii="Calibri" w:hAnsi="Calibri" w:cs="Calibri"/>
+            <w:color w:val="000000"/>
+          </w:rPr>
+          <w:delText>algae—</w:delText>
+        </w:r>
+        <w:r>
+          <w:rPr>
+            <w:rFonts w:ascii="Calibri" w:hAnsi="Calibri" w:cs="Calibri"/>
+            <w:color w:val="000000"/>
+          </w:rPr>
+          <w:delText>may occur due to exposure to more sunlight</w:delText>
+        </w:r>
+        <w:r>
+          <w:rPr>
+            <w:rFonts w:ascii="Calibri" w:hAnsi="Calibri" w:cs="Calibri"/>
+            <w:color w:val="000000"/>
+          </w:rPr>
+          <w:delText xml:space="preserve"> and increased water temperature</w:delText>
+        </w:r>
+        <w:r>
+          <w:rPr>
+            <w:rFonts w:ascii="Calibri" w:hAnsi="Calibri" w:cs="Calibri"/>
+            <w:color w:val="000000"/>
+          </w:rPr>
+          <w:delText>. Algae blooms</w:delText>
+        </w:r>
+      </w:del>
+      <w:ins w:id="23" w:author="Leslie Goldman" w:date="2019-08-02T11:10:00Z">
+        <w:r>
+          <w:rPr>
+            <w:rFonts w:ascii="Calibri" w:hAnsi="Calibri" w:cs="Calibri"/>
+            <w:color w:val="000000"/>
+          </w:rPr>
+          <w:t xml:space="preserve">algae </w:t>
+        </w:r>
+      </w:ins>
+      <w:ins w:id="24" w:author="Leslie Goldman" w:date="2019-08-02T11:12:00Z">
+        <w:r>
+          <w:rPr>
+            <w:rFonts w:ascii="Calibri" w:hAnsi="Calibri" w:cs="Calibri"/>
+            <w:color w:val="000000"/>
+          </w:rPr>
+          <w:t xml:space="preserve">can </w:t>
+        </w:r>
+      </w:ins>
+      <w:ins w:id="25" w:author="Leslie Goldman" w:date="2019-08-02T11:11:00Z">
+        <w:r>
+          <w:rPr>
+            <w:rFonts w:ascii="Calibri" w:hAnsi="Calibri" w:cs="Calibri"/>
+            <w:color w:val="000000"/>
+          </w:rPr>
+          <w:t>lower the oxygen levels in the water</w:t>
+        </w:r>
+      </w:ins>
+      <w:del w:id="26" w:author="Leslie Goldman" w:date="2019-08-02T11:11:00Z">
+        <w:r>
+          <w:rPr>
+            <w:rFonts w:ascii="Calibri" w:hAnsi="Calibri" w:cs="Calibri"/>
+            <w:color w:val="000000"/>
+          </w:rPr>
+          <w:delText xml:space="preserve"> can</w:delText>
+        </w:r>
+      </w:del>
+      <w:r>
+        <w:rPr>
+          <w:rFonts w:ascii="Calibri" w:hAnsi="Calibri" w:cs="Calibri"/>
+          <w:color w:val="000000"/>
+        </w:rPr>
+        <w:t xml:space="preserve"> </w:t>
+      </w:r>
+      <w:del w:id="27" w:author="Leslie Goldman" w:date="2019-08-02T11:47:00Z">
+        <w:r>
+          <w:rPr>
+            <w:rFonts w:ascii="Calibri" w:hAnsi="Calibri" w:cs="Calibri"/>
+            <w:color w:val="000000"/>
+          </w:rPr>
+          <w:delText>negatively affect the whole aquatic ecosystem</w:delText>
+        </w:r>
+      </w:del>
+      <w:del w:id="28" w:author="Leslie Goldman" w:date="2019-08-02T11:44:00Z">
+        <w:r>
+          <w:rPr>
+            <w:rFonts w:ascii="Calibri" w:hAnsi="Calibri" w:cs="Calibri"/>
+            <w:color w:val="000000"/>
+          </w:rPr>
+          <w:delText xml:space="preserve"> as other organisms in the water </w:delText>
+        </w:r>
+      </w:del>
+      <w:del w:id="29" w:author="Leslie Goldman" w:date="2019-08-02T11:11:00Z">
+        <w:r>
+          <w:rPr>
+            <w:rFonts w:ascii="Calibri" w:hAnsi="Calibri" w:cs="Calibri"/>
+            <w:color w:val="000000"/>
+          </w:rPr>
+          <w:delText>that need sunlight can’t get it due to the abundance of algae</w:delText>
+        </w:r>
+        <w:r>
+          <w:rPr>
+            <w:rFonts w:ascii="Calibri" w:hAnsi="Calibri" w:cs="Calibri"/>
+            <w:color w:val="000000"/>
+          </w:rPr>
+          <w:delText xml:space="preserve"> near the </w:delText>
+        </w:r>
+        <w:r>
+          <w:rPr>
+            <w:rFonts w:ascii="Calibri" w:hAnsi="Calibri" w:cs="Calibri"/>
+            <w:color w:val="000000"/>
+          </w:rPr>
+          <w:delText>water’s surface</w:delText>
+        </w:r>
+      </w:del>
+      <w:del w:id="30" w:author="Leslie Goldman" w:date="2019-08-02T11:47:00Z">
+        <w:r>
+          <w:rPr>
+            <w:rFonts w:ascii="Calibri" w:hAnsi="Calibri" w:cs="Calibri"/>
+            <w:color w:val="000000"/>
+          </w:rPr>
+          <w:delText>.</w:delText>
+        </w:r>
+      </w:del>
+      <w:del w:id="31" w:author="Leslie Goldman" w:date="2019-08-02T11:46:00Z">
+        <w:r>
+          <w:rPr>
+            <w:rFonts w:ascii="Calibri" w:hAnsi="Calibri" w:cs="Calibri"/>
+            <w:color w:val="000000"/>
+          </w:rPr>
+          <w:delText xml:space="preserve"> </w:delText>
+        </w:r>
+      </w:del>
+      <w:del w:id="32" w:author="Leslie Goldman" w:date="2019-08-02T11:47:00Z">
+        <w:r>
+          <w:rPr>
+            <w:rFonts w:ascii="Calibri" w:hAnsi="Calibri" w:cs="Calibri"/>
+            <w:color w:val="000000"/>
+          </w:rPr>
+          <w:delText>This can cause a decrease in food supply for aquatic animals and can create a</w:delText>
+        </w:r>
+      </w:del>
+      <w:ins w:id="33" w:author="Leslie Goldman" w:date="2019-08-02T11:47:00Z">
+        <w:r>
+          <w:rPr>
+            <w:rFonts w:ascii="Calibri" w:hAnsi="Calibri" w:cs="Calibri"/>
+            <w:color w:val="000000"/>
+          </w:rPr>
+          <w:t>creating</w:t>
+        </w:r>
+      </w:ins>
+      <w:r>
+        <w:rPr>
+          <w:rFonts w:ascii="Calibri" w:hAnsi="Calibri" w:cs="Calibri"/>
+          <w:color w:val="000000"/>
+        </w:rPr>
+        <w:t xml:space="preserve"> domino effect within the aquatic food web. </w:t>
       </w:r>
     </w:p>
     <w:p>
@@ -743,7 +1163,23 @@
           <w:rFonts w:ascii="Calibri" w:hAnsi="Calibri" w:cs="Calibri"/>
           <w:color w:val="000000"/>
         </w:rPr>
-        <w:t xml:space="preserve"> When gypsy moths defoliate forests in the spring, soil microbes receive the dead leaves as caterpillar frass (excrement) then rather than as fallen leaves in the fall, which changes the timing of the carbon cycle.</w:t>
+        <w:t xml:space="preserve"> When gypsy moths defoliate forests in the spring, soil microbes receive the dead leaves as caterpillar </w:t>
+      </w:r>
+      <w:proofErr w:type="spellStart"/>
+      <w:r>
+        <w:rPr>
+          <w:rFonts w:ascii="Calibri" w:hAnsi="Calibri" w:cs="Calibri"/>
+          <w:color w:val="000000"/>
+        </w:rPr>
+        <w:t>frass</w:t>
+      </w:r>
+      <w:proofErr w:type="spellEnd"/>
+      <w:r>
+        <w:rPr>
+          <w:rFonts w:ascii="Calibri" w:hAnsi="Calibri" w:cs="Calibri"/>
+          <w:color w:val="000000"/>
+        </w:rPr>
+        <w:t xml:space="preserve"> (excrement) then rather than as fallen leaves in the fall, which changes the timing of the carbon cycle.</w:t>
       </w:r>
     </w:p>
     <w:p>
@@ -795,8 +1231,8 @@
           <w:color w:val="000000"/>
         </w:rPr>
         <w:drawing>
-          <wp:inline distT="0" distB="0" distL="0" distR="0" wp14:anchorId="678659A4" wp14:editId="26C15EE9">
-            <wp:extent cx="2937753" cy="2178149"/>
+          <wp:inline distT="0" distB="0" distL="0" distR="0" wp14:anchorId="678659A4" wp14:editId="24ADDE7F">
+            <wp:extent cx="5225478" cy="3874346"/>
             <wp:effectExtent l="0" t="0" r="0" b="0"/>
             <wp:docPr id="8" name="Picture 8" descr="A close up of text on a white background&#10;&#10;Description automatically generated"/>
             <wp:cNvGraphicFramePr>
@@ -810,7 +1246,7 @@
                     <pic:cNvPicPr/>
                   </pic:nvPicPr>
                   <pic:blipFill rotWithShape="1">
-                    <a:blip r:embed="rId9" cstate="print">
+                    <a:blip r:embed="rId12" cstate="print">
                       <a:extLst>
                         <a:ext uri="{28A0092B-C50C-407E-A947-70E740481C1C}">
                           <a14:useLocalDpi xmlns:a14="http://schemas.microsoft.com/office/drawing/2010/main" val="0"/>
@@ -823,7 +1259,7 @@
                   <pic:spPr bwMode="auto">
                     <a:xfrm>
                       <a:off x="0" y="0"/>
-                      <a:ext cx="2988164" cy="2215526"/>
+                      <a:ext cx="5324345" cy="3947649"/>
                     </a:xfrm>
                     <a:prstGeom prst="rect">
                       <a:avLst/>
@@ -873,6 +1309,7 @@
           <w:iCs/>
           <w:color w:val="000000"/>
         </w:rPr>
+        <w:lastRenderedPageBreak/>
         <w:t>Heat Accumulation and the Gypsy Moth</w:t>
       </w:r>
     </w:p>
@@ -1019,14 +1456,7 @@
         <w:rPr>
           <w:rFonts w:cstheme="minorHAnsi"/>
         </w:rPr>
-        <w:t xml:space="preserve"> the most </w:t>
-      </w:r>
-      <w:r>
-        <w:rPr>
-          <w:rFonts w:cstheme="minorHAnsi"/>
-        </w:rPr>
-        <w:lastRenderedPageBreak/>
-        <w:t xml:space="preserve">important </w:t>
+        <w:t xml:space="preserve"> the most important </w:t>
       </w:r>
       <w:r>
         <w:rPr>
@@ -1086,6 +1516,7 @@
     <w:p>
       <w:pPr>
         <w:rPr>
+          <w:ins w:id="34" w:author="Leslie Goldman" w:date="2019-08-02T11:18:00Z"/>
           <w:rFonts w:cstheme="minorHAnsi"/>
         </w:rPr>
       </w:pPr>
@@ -1096,20 +1527,104 @@
         <w:tab/>
         <w:t xml:space="preserve">AGDDs for gypsy moth egg hatch are calculated using a base temperature of 37.4˚F and the double sine method. The </w:t>
       </w:r>
-      <w:hyperlink r:id="rId10" w:history="1">
+      <w:hyperlink r:id="rId13" w:history="1">
         <w:r>
           <w:rPr>
             <w:rStyle w:val="Hyperlink"/>
             <w:rFonts w:cstheme="minorHAnsi"/>
           </w:rPr>
-          <w:t>National Phenology Network</w:t>
+          <w:t>Na</w:t>
+        </w:r>
+        <w:r>
+          <w:rPr>
+            <w:rStyle w:val="Hyperlink"/>
+            <w:rFonts w:cstheme="minorHAnsi"/>
+          </w:rPr>
+          <w:t>t</w:t>
+        </w:r>
+        <w:r>
+          <w:rPr>
+            <w:rStyle w:val="Hyperlink"/>
+            <w:rFonts w:cstheme="minorHAnsi"/>
+          </w:rPr>
+          <w:t>ional Phenology Network</w:t>
         </w:r>
       </w:hyperlink>
       <w:r>
         <w:rPr>
           <w:rFonts w:cstheme="minorHAnsi"/>
         </w:rPr>
-        <w:t xml:space="preserve"> provides a gypsy moth forecast to predict when gypsy moth larvae are likely to emerge based on AGDDs. Looking at heat accumulation in relation to gypsy moth development can help us better understand the relationships between these pests and the ecosystems they impact. Plants</w:t>
+        <w:t xml:space="preserve"> provides a gypsy moth forecast to predict when gypsy moth larvae are likely to emerge based on AGDDs. </w:t>
+      </w:r>
+    </w:p>
+    <w:p>
+      <w:pPr>
+        <w:rPr>
+          <w:ins w:id="35" w:author="Leslie Goldman" w:date="2019-08-02T11:18:00Z"/>
+          <w:rFonts w:cstheme="minorHAnsi"/>
+        </w:rPr>
+      </w:pPr>
+      <w:ins w:id="36" w:author="Leslie Goldman" w:date="2019-08-02T11:18:00Z">
+        <w:r>
+          <w:rPr>
+            <w:rFonts w:cstheme="minorHAnsi"/>
+            <w:noProof/>
+          </w:rPr>
+          <w:drawing>
+            <wp:inline distT="0" distB="0" distL="0" distR="0" wp14:anchorId="0547B7E9" wp14:editId="30A4CE59">
+              <wp:extent cx="5943600" cy="3196590"/>
+              <wp:effectExtent l="0" t="0" r="0" b="3810"/>
+              <wp:docPr id="9" name="Picture 9"/>
+              <wp:cNvGraphicFramePr>
+                <a:graphicFrameLocks xmlns:a="http://schemas.openxmlformats.org/drawingml/2006/main" noChangeAspect="1"/>
+              </wp:cNvGraphicFramePr>
+              <a:graphic xmlns:a="http://schemas.openxmlformats.org/drawingml/2006/main">
+                <a:graphicData uri="http://schemas.openxmlformats.org/drawingml/2006/picture">
+                  <pic:pic xmlns:pic="http://schemas.openxmlformats.org/drawingml/2006/picture">
+                    <pic:nvPicPr>
+                      <pic:cNvPr id="9" name="Screen Shot 2019-08-02 at 11.17.48 AM.png"/>
+                      <pic:cNvPicPr/>
+                    </pic:nvPicPr>
+                    <pic:blipFill>
+                      <a:blip r:embed="rId14">
+                        <a:extLst>
+                          <a:ext uri="{28A0092B-C50C-407E-A947-70E740481C1C}">
+                            <a14:useLocalDpi xmlns:a14="http://schemas.microsoft.com/office/drawing/2010/main" val="0"/>
+                          </a:ext>
+                        </a:extLst>
+                      </a:blip>
+                      <a:stretch>
+                        <a:fillRect/>
+                      </a:stretch>
+                    </pic:blipFill>
+                    <pic:spPr>
+                      <a:xfrm>
+                        <a:off x="0" y="0"/>
+                        <a:ext cx="5943600" cy="3196590"/>
+                      </a:xfrm>
+                      <a:prstGeom prst="rect">
+                        <a:avLst/>
+                      </a:prstGeom>
+                    </pic:spPr>
+                  </pic:pic>
+                </a:graphicData>
+              </a:graphic>
+            </wp:inline>
+          </w:drawing>
+        </w:r>
+      </w:ins>
+    </w:p>
+    <w:p>
+      <w:pPr>
+        <w:rPr>
+          <w:rFonts w:cstheme="minorHAnsi"/>
+        </w:rPr>
+      </w:pPr>
+      <w:r>
+        <w:rPr>
+          <w:rFonts w:cstheme="minorHAnsi"/>
+        </w:rPr>
+        <w:t>Looking at heat accumulation in relation to gypsy moth development can help us better understand the relationships between these pests and the ecosystems they impact. Plants</w:t>
       </w:r>
       <w:r>
         <w:rPr>
@@ -1153,6 +1668,90 @@
         </w:rPr>
         <w:t>phenology.</w:t>
       </w:r>
+      <w:ins w:id="37" w:author="Leslie Goldman" w:date="2019-08-02T11:32:00Z">
+        <w:r>
+          <w:rPr>
+            <w:rFonts w:cstheme="minorHAnsi"/>
+          </w:rPr>
+          <w:t xml:space="preserve"> </w:t>
+        </w:r>
+      </w:ins>
+      <w:ins w:id="38" w:author="Leslie Goldman" w:date="2019-08-02T11:33:00Z">
+        <w:r>
+          <w:rPr>
+            <w:rFonts w:cstheme="minorHAnsi"/>
+          </w:rPr>
+          <w:t>I</w:t>
+        </w:r>
+        <w:r>
+          <w:rPr>
+            <w:rFonts w:ascii="Calibri" w:hAnsi="Calibri" w:cs="Calibri"/>
+            <w:color w:val="000000"/>
+          </w:rPr>
+          <w:t>n fact, t</w:t>
+        </w:r>
+      </w:ins>
+      <w:ins w:id="39" w:author="Leslie Goldman" w:date="2019-08-02T11:32:00Z">
+        <w:r>
+          <w:rPr>
+            <w:rFonts w:ascii="Calibri" w:hAnsi="Calibri" w:cs="Calibri"/>
+            <w:color w:val="000000"/>
+          </w:rPr>
+          <w:t xml:space="preserve">he </w:t>
+        </w:r>
+      </w:ins>
+      <w:ins w:id="40" w:author="Leslie Goldman" w:date="2019-08-02T11:33:00Z">
+        <w:r>
+          <w:rPr>
+            <w:rFonts w:ascii="Calibri" w:hAnsi="Calibri" w:cs="Calibri"/>
+            <w:color w:val="000000"/>
+          </w:rPr>
+          <w:t>d</w:t>
+        </w:r>
+      </w:ins>
+      <w:ins w:id="41" w:author="Leslie Goldman" w:date="2019-08-02T11:32:00Z">
+        <w:r>
+          <w:rPr>
+            <w:rFonts w:ascii="Calibri" w:hAnsi="Calibri" w:cs="Calibri"/>
+            <w:color w:val="000000"/>
+          </w:rPr>
+          <w:t xml:space="preserve">eciduous trees that are so integral to ecosystem function often face </w:t>
+        </w:r>
+      </w:ins>
+      <w:ins w:id="42" w:author="Leslie Goldman" w:date="2019-08-02T11:33:00Z">
+        <w:r>
+          <w:rPr>
+            <w:rFonts w:ascii="Calibri" w:hAnsi="Calibri" w:cs="Calibri"/>
+            <w:color w:val="000000"/>
+          </w:rPr>
+          <w:t xml:space="preserve">even </w:t>
+        </w:r>
+      </w:ins>
+      <w:ins w:id="43" w:author="Leslie Goldman" w:date="2019-08-02T11:32:00Z">
+        <w:r>
+          <w:rPr>
+            <w:rFonts w:ascii="Calibri" w:hAnsi="Calibri" w:cs="Calibri"/>
+            <w:color w:val="000000"/>
+          </w:rPr>
+          <w:t xml:space="preserve">more threats than possible defoliation from </w:t>
+        </w:r>
+        <w:proofErr w:type="spellStart"/>
+        <w:r>
+          <w:rPr>
+            <w:rFonts w:ascii="Calibri" w:hAnsi="Calibri" w:cs="Calibri"/>
+            <w:color w:val="000000"/>
+          </w:rPr>
+          <w:t>gyspy</w:t>
+        </w:r>
+        <w:proofErr w:type="spellEnd"/>
+        <w:r>
+          <w:rPr>
+            <w:rFonts w:ascii="Calibri" w:hAnsi="Calibri" w:cs="Calibri"/>
+            <w:color w:val="000000"/>
+          </w:rPr>
+          <w:t xml:space="preserve"> months.</w:t>
+        </w:r>
+      </w:ins>
     </w:p>
     <w:p>
       <w:pPr>
@@ -1175,8 +1774,36 @@
           <w:i/>
           <w:iCs/>
         </w:rPr>
-        <w:t>Heat Accumulation and Plant Phenology</w:t>
-      </w:r>
+        <w:t xml:space="preserve">Heat Accumulation and </w:t>
+      </w:r>
+      <w:del w:id="44" w:author="Leslie Goldman" w:date="2019-08-02T11:20:00Z">
+        <w:r>
+          <w:rPr>
+            <w:rFonts w:cstheme="minorHAnsi"/>
+            <w:i/>
+            <w:iCs/>
+          </w:rPr>
+          <w:delText xml:space="preserve">Plant </w:delText>
+        </w:r>
+      </w:del>
+      <w:r>
+        <w:rPr>
+          <w:rFonts w:cstheme="minorHAnsi"/>
+          <w:i/>
+          <w:iCs/>
+        </w:rPr>
+        <w:t>Phenology</w:t>
+      </w:r>
+      <w:ins w:id="45" w:author="Leslie Goldman" w:date="2019-08-02T11:20:00Z">
+        <w:r>
+          <w:rPr>
+            <w:rFonts w:cstheme="minorHAnsi"/>
+            <w:i/>
+            <w:iCs/>
+          </w:rPr>
+          <w:t xml:space="preserve"> of Deciduous Trees</w:t>
+        </w:r>
+      </w:ins>
     </w:p>
     <w:p>
       <w:pPr>
@@ -1213,7 +1840,23 @@
         <w:t xml:space="preserve"> plant</w:t>
       </w:r>
       <w:r>
-        <w:t xml:space="preserve"> phenophases, or observable stages of their life cycle that have a defined starting and ending point. Deciduous broadleaf trees have six main phenophases: </w:t>
+        <w:t xml:space="preserve"> </w:t>
+      </w:r>
+      <w:proofErr w:type="spellStart"/>
+      <w:r>
+        <w:t>phenophases</w:t>
+      </w:r>
+      <w:proofErr w:type="spellEnd"/>
+      <w:r>
+        <w:t xml:space="preserve">, or observable stages of their life cycle that have a defined starting and ending point. Deciduous broadleaf trees have six main </w:t>
+      </w:r>
+      <w:proofErr w:type="spellStart"/>
+      <w:r>
+        <w:t>phenophases</w:t>
+      </w:r>
+      <w:proofErr w:type="spellEnd"/>
+      <w:r>
+        <w:t xml:space="preserve">: </w:t>
       </w:r>
       <w:r>
         <w:rPr>
@@ -1233,15 +1876,17 @@
     <w:p>
       <w:pPr>
         <w:rPr>
-          <w:rFonts w:cstheme="minorHAnsi"/>
-          <w:color w:val="000000"/>
-        </w:rPr>
-      </w:pPr>
-      <w:r>
-        <w:rPr>
-          <w:rFonts w:ascii="Calibri" w:hAnsi="Calibri" w:cs="Calibri"/>
-          <w:color w:val="000000"/>
-        </w:rPr>
+          <w:ins w:id="46" w:author="Leslie Goldman" w:date="2019-08-02T11:39:00Z"/>
+          <w:rFonts w:cstheme="minorHAnsi"/>
+          <w:color w:val="000000"/>
+        </w:rPr>
+      </w:pPr>
+      <w:r>
+        <w:rPr>
+          <w:rFonts w:ascii="Calibri" w:hAnsi="Calibri" w:cs="Calibri"/>
+          <w:color w:val="000000"/>
+        </w:rPr>
+        <w:lastRenderedPageBreak/>
         <w:tab/>
         <w:t>With higher temperatures, GDDs accumulat</w:t>
       </w:r>
@@ -1250,7 +1895,23 @@
           <w:rFonts w:ascii="Calibri" w:hAnsi="Calibri" w:cs="Calibri"/>
           <w:color w:val="000000"/>
         </w:rPr>
-        <w:t>e more quickly, and plants progress through their phenophases more quickly as well</w:t>
+        <w:t xml:space="preserve">e more quickly, and plants progress through their </w:t>
+      </w:r>
+      <w:proofErr w:type="spellStart"/>
+      <w:r>
+        <w:rPr>
+          <w:rFonts w:ascii="Calibri" w:hAnsi="Calibri" w:cs="Calibri"/>
+          <w:color w:val="000000"/>
+        </w:rPr>
+        <w:t>phenophases</w:t>
+      </w:r>
+      <w:proofErr w:type="spellEnd"/>
+      <w:r>
+        <w:rPr>
+          <w:rFonts w:ascii="Calibri" w:hAnsi="Calibri" w:cs="Calibri"/>
+          <w:color w:val="000000"/>
+        </w:rPr>
+        <w:t xml:space="preserve"> more quickly as well</w:t>
       </w:r>
       <w:r>
         <w:rPr>
@@ -1264,7 +1925,23 @@
           <w:rFonts w:ascii="Calibri" w:hAnsi="Calibri" w:cs="Calibri"/>
           <w:color w:val="000000"/>
         </w:rPr>
-        <w:t xml:space="preserve"> If the warmer temperatures lead to</w:t>
+        <w:t xml:space="preserve"> If </w:t>
+      </w:r>
+      <w:del w:id="47" w:author="Leslie Goldman" w:date="2019-08-02T11:22:00Z">
+        <w:r>
+          <w:rPr>
+            <w:rFonts w:ascii="Calibri" w:hAnsi="Calibri" w:cs="Calibri"/>
+            <w:color w:val="000000"/>
+          </w:rPr>
+          <w:delText xml:space="preserve">the </w:delText>
+        </w:r>
+      </w:del>
+      <w:r>
+        <w:rPr>
+          <w:rFonts w:ascii="Calibri" w:hAnsi="Calibri" w:cs="Calibri"/>
+          <w:color w:val="000000"/>
+        </w:rPr>
+        <w:t>warmer temperatures lead to</w:t>
       </w:r>
       <w:r>
         <w:rPr>
@@ -1294,20 +1971,66 @@
         <w:rPr>
           <w:rFonts w:cstheme="minorHAnsi"/>
         </w:rPr>
-        <w:t xml:space="preserve"> earlier, </w:t>
-      </w:r>
-      <w:r>
-        <w:rPr>
-          <w:rFonts w:cstheme="minorHAnsi"/>
-        </w:rPr>
-        <w:t xml:space="preserve">then flowering trees </w:t>
-      </w:r>
-      <w:r>
-        <w:rPr>
-          <w:rFonts w:cstheme="minorHAnsi"/>
-        </w:rPr>
-        <w:t>are more likely to</w:t>
-      </w:r>
+        <w:t xml:space="preserve"> earlier</w:t>
+      </w:r>
+      <w:ins w:id="48" w:author="Leslie Goldman" w:date="2019-08-02T11:28:00Z">
+        <w:r>
+          <w:rPr>
+            <w:rFonts w:cstheme="minorHAnsi"/>
+          </w:rPr>
+          <w:t xml:space="preserve"> in what is called a “false spring”</w:t>
+        </w:r>
+      </w:ins>
+      <w:r>
+        <w:rPr>
+          <w:rFonts w:cstheme="minorHAnsi"/>
+        </w:rPr>
+        <w:t xml:space="preserve">, </w:t>
+      </w:r>
+      <w:del w:id="49" w:author="Leslie Goldman" w:date="2019-08-02T11:22:00Z">
+        <w:r>
+          <w:rPr>
+            <w:rFonts w:cstheme="minorHAnsi"/>
+          </w:rPr>
+          <w:delText xml:space="preserve">then </w:delText>
+        </w:r>
+      </w:del>
+      <w:r>
+        <w:rPr>
+          <w:rFonts w:cstheme="minorHAnsi"/>
+        </w:rPr>
+        <w:t xml:space="preserve">flowering </w:t>
+      </w:r>
+      <w:ins w:id="50" w:author="Leslie Goldman" w:date="2019-08-02T11:21:00Z">
+        <w:r>
+          <w:rPr>
+            <w:rFonts w:cstheme="minorHAnsi"/>
+          </w:rPr>
+          <w:t xml:space="preserve">deciduous </w:t>
+        </w:r>
+      </w:ins>
+      <w:r>
+        <w:rPr>
+          <w:rFonts w:cstheme="minorHAnsi"/>
+        </w:rPr>
+        <w:t xml:space="preserve">trees </w:t>
+      </w:r>
+      <w:del w:id="51" w:author="Leslie Goldman" w:date="2019-08-02T11:26:00Z">
+        <w:r>
+          <w:rPr>
+            <w:rFonts w:cstheme="minorHAnsi"/>
+          </w:rPr>
+          <w:delText>are more likely to</w:delText>
+        </w:r>
+      </w:del>
+      <w:ins w:id="52" w:author="Leslie Goldman" w:date="2019-08-02T11:26:00Z">
+        <w:r>
+          <w:rPr>
+            <w:rFonts w:cstheme="minorHAnsi"/>
+          </w:rPr>
+          <w:t>often</w:t>
+        </w:r>
+      </w:ins>
       <w:r>
         <w:rPr>
           <w:rFonts w:cstheme="minorHAnsi"/>
@@ -1324,77 +2047,217 @@
         <w:rPr>
           <w:rFonts w:cstheme="minorHAnsi"/>
         </w:rPr>
-        <w:t xml:space="preserve"> into their freeze-intolerant open flowers phenophase earlier. These </w:t>
-      </w:r>
-      <w:r>
-        <w:rPr>
-          <w:rFonts w:cstheme="minorHAnsi"/>
-          <w:color w:val="000000"/>
-        </w:rPr>
-        <w:t xml:space="preserve">plants </w:t>
-      </w:r>
-      <w:r>
-        <w:rPr>
-          <w:rFonts w:cstheme="minorHAnsi"/>
-          <w:color w:val="000000"/>
-        </w:rPr>
-        <w:t xml:space="preserve">may </w:t>
-      </w:r>
-      <w:r>
-        <w:rPr>
-          <w:rFonts w:cstheme="minorHAnsi"/>
-          <w:color w:val="000000"/>
-        </w:rPr>
-        <w:t>then</w:t>
-      </w:r>
-      <w:r>
-        <w:rPr>
-          <w:rFonts w:cstheme="minorHAnsi"/>
-          <w:color w:val="000000"/>
+        <w:t xml:space="preserve"> into their freeze-intolerant open flowers</w:t>
+      </w:r>
+      <w:ins w:id="53" w:author="Leslie Goldman" w:date="2019-08-02T11:34:00Z">
+        <w:r>
+          <w:rPr>
+            <w:rFonts w:cstheme="minorHAnsi"/>
+          </w:rPr>
+          <w:t xml:space="preserve"> </w:t>
+        </w:r>
+        <w:proofErr w:type="spellStart"/>
+        <w:r>
+          <w:rPr>
+            <w:rFonts w:cstheme="minorHAnsi"/>
+          </w:rPr>
+          <w:t>phenophase</w:t>
+        </w:r>
+      </w:ins>
+      <w:proofErr w:type="spellEnd"/>
+      <w:r>
+        <w:rPr>
+          <w:rFonts w:cstheme="minorHAnsi"/>
         </w:rPr>
         <w:t xml:space="preserve"> </w:t>
       </w:r>
-      <w:r>
-        <w:rPr>
-          <w:rFonts w:cstheme="minorHAnsi"/>
-          <w:color w:val="000000"/>
-        </w:rPr>
-        <w:t>be</w:t>
-      </w:r>
-      <w:r>
-        <w:rPr>
-          <w:rFonts w:cstheme="minorHAnsi"/>
-          <w:color w:val="000000"/>
-        </w:rPr>
-        <w:t xml:space="preserve"> more susceptible to freezes that can come after the beginning of </w:t>
-      </w:r>
-      <w:r>
-        <w:rPr>
-          <w:rFonts w:cstheme="minorHAnsi"/>
-          <w:color w:val="000000"/>
-        </w:rPr>
-        <w:t xml:space="preserve">these </w:t>
-      </w:r>
-      <w:r>
-        <w:rPr>
-          <w:rFonts w:cstheme="minorHAnsi"/>
-          <w:color w:val="000000"/>
-        </w:rPr>
-        <w:t>false springs</w:t>
-      </w:r>
-      <w:r>
-        <w:rPr>
-          <w:rFonts w:cstheme="minorHAnsi"/>
-          <w:color w:val="000000"/>
-        </w:rPr>
-        <w:t xml:space="preserve">, which may </w:t>
-      </w:r>
-      <w:r>
-        <w:rPr>
-          <w:rFonts w:cstheme="minorHAnsi"/>
-          <w:color w:val="000000"/>
-        </w:rPr>
-        <w:t>lead to the death of these flowers, resulting in no fruit production later in the season</w:t>
+      <w:del w:id="54" w:author="Leslie Goldman" w:date="2019-08-02T11:22:00Z">
+        <w:r>
+          <w:rPr>
+            <w:rFonts w:cstheme="minorHAnsi"/>
+          </w:rPr>
+          <w:delText>phenophase</w:delText>
+        </w:r>
+      </w:del>
+      <w:ins w:id="55" w:author="Leslie Goldman" w:date="2019-08-02T11:26:00Z">
+        <w:r>
+          <w:rPr>
+            <w:rFonts w:cstheme="minorHAnsi"/>
+          </w:rPr>
+          <w:t>before the</w:t>
+        </w:r>
+      </w:ins>
+      <w:ins w:id="56" w:author="Leslie Goldman" w:date="2019-08-02T11:28:00Z">
+        <w:r>
+          <w:rPr>
+            <w:rFonts w:cstheme="minorHAnsi"/>
+          </w:rPr>
+          <w:t xml:space="preserve"> risk of </w:t>
+        </w:r>
+      </w:ins>
+      <w:ins w:id="57" w:author="Leslie Goldman" w:date="2019-08-02T11:41:00Z">
+        <w:r>
+          <w:rPr>
+            <w:rFonts w:cstheme="minorHAnsi"/>
+          </w:rPr>
+          <w:t xml:space="preserve">frost </w:t>
+        </w:r>
+      </w:ins>
+      <w:ins w:id="58" w:author="Leslie Goldman" w:date="2019-08-02T11:28:00Z">
+        <w:r>
+          <w:rPr>
+            <w:rFonts w:cstheme="minorHAnsi"/>
+          </w:rPr>
+          <w:t>is over</w:t>
+        </w:r>
+      </w:ins>
+      <w:del w:id="59" w:author="Leslie Goldman" w:date="2019-08-02T11:22:00Z">
+        <w:r>
+          <w:rPr>
+            <w:rFonts w:cstheme="minorHAnsi"/>
+          </w:rPr>
+          <w:delText xml:space="preserve"> </w:delText>
+        </w:r>
+      </w:del>
+      <w:del w:id="60" w:author="Leslie Goldman" w:date="2019-08-02T11:26:00Z">
+        <w:r>
+          <w:rPr>
+            <w:rFonts w:cstheme="minorHAnsi"/>
+          </w:rPr>
+          <w:delText>earlier</w:delText>
+        </w:r>
+      </w:del>
+      <w:r>
+        <w:rPr>
+          <w:rFonts w:cstheme="minorHAnsi"/>
+        </w:rPr>
+        <w:t xml:space="preserve">. </w:t>
+      </w:r>
+      <w:del w:id="61" w:author="Leslie Goldman" w:date="2019-08-02T11:30:00Z">
+        <w:r>
+          <w:rPr>
+            <w:rFonts w:cstheme="minorHAnsi"/>
+          </w:rPr>
+          <w:delText xml:space="preserve">These </w:delText>
+        </w:r>
+        <w:r>
+          <w:rPr>
+            <w:rFonts w:cstheme="minorHAnsi"/>
+            <w:color w:val="000000"/>
+          </w:rPr>
+          <w:delText xml:space="preserve">plants </w:delText>
+        </w:r>
+        <w:r>
+          <w:rPr>
+            <w:rFonts w:cstheme="minorHAnsi"/>
+            <w:color w:val="000000"/>
+          </w:rPr>
+          <w:delText xml:space="preserve">may </w:delText>
+        </w:r>
+        <w:r>
+          <w:rPr>
+            <w:rFonts w:cstheme="minorHAnsi"/>
+            <w:color w:val="000000"/>
+          </w:rPr>
+          <w:delText>then</w:delText>
+        </w:r>
+        <w:r>
+          <w:rPr>
+            <w:rFonts w:cstheme="minorHAnsi"/>
+            <w:color w:val="000000"/>
+          </w:rPr>
+          <w:delText xml:space="preserve"> </w:delText>
+        </w:r>
+        <w:r>
+          <w:rPr>
+            <w:rFonts w:cstheme="minorHAnsi"/>
+            <w:color w:val="000000"/>
+          </w:rPr>
+          <w:delText>be</w:delText>
+        </w:r>
+        <w:r>
+          <w:rPr>
+            <w:rFonts w:cstheme="minorHAnsi"/>
+            <w:color w:val="000000"/>
+          </w:rPr>
+          <w:delText xml:space="preserve"> more susceptible to freezes that can come after the beginning of </w:delText>
+        </w:r>
+        <w:r>
+          <w:rPr>
+            <w:rFonts w:cstheme="minorHAnsi"/>
+            <w:color w:val="000000"/>
+          </w:rPr>
+          <w:delText xml:space="preserve">these </w:delText>
+        </w:r>
+        <w:r>
+          <w:rPr>
+            <w:rFonts w:cstheme="minorHAnsi"/>
+            <w:color w:val="000000"/>
+          </w:rPr>
+          <w:delText>false springs</w:delText>
+        </w:r>
+        <w:r>
+          <w:rPr>
+            <w:rFonts w:cstheme="minorHAnsi"/>
+            <w:color w:val="000000"/>
+          </w:rPr>
+          <w:delText xml:space="preserve">, which may </w:delText>
+        </w:r>
+        <w:r>
+          <w:rPr>
+            <w:rFonts w:cstheme="minorHAnsi"/>
+            <w:color w:val="000000"/>
+          </w:rPr>
+          <w:delText>lead to the death of these</w:delText>
+        </w:r>
+      </w:del>
+      <w:ins w:id="62" w:author="Leslie Goldman" w:date="2019-08-02T11:30:00Z">
+        <w:r>
+          <w:rPr>
+            <w:rFonts w:cstheme="minorHAnsi"/>
+          </w:rPr>
+          <w:t>While flowering trees will often survive a spring frost, the</w:t>
+        </w:r>
+      </w:ins>
+      <w:ins w:id="63" w:author="Leslie Goldman" w:date="2019-08-02T11:31:00Z">
+        <w:r>
+          <w:rPr>
+            <w:rFonts w:cstheme="minorHAnsi"/>
+          </w:rPr>
+          <w:t xml:space="preserve"> majority of their</w:t>
+        </w:r>
+      </w:ins>
+      <w:r>
+        <w:rPr>
+          <w:rFonts w:cstheme="minorHAnsi"/>
+          <w:color w:val="000000"/>
+        </w:rPr>
+        <w:t xml:space="preserve"> flowers</w:t>
+      </w:r>
+      <w:ins w:id="64" w:author="Leslie Goldman" w:date="2019-08-02T11:30:00Z">
+        <w:r>
+          <w:rPr>
+            <w:rFonts w:cstheme="minorHAnsi"/>
+            <w:color w:val="000000"/>
+          </w:rPr>
+          <w:t xml:space="preserve"> often die</w:t>
+        </w:r>
+      </w:ins>
+      <w:del w:id="65" w:author="Leslie Goldman" w:date="2019-08-02T11:30:00Z">
+        <w:r>
+          <w:rPr>
+            <w:rFonts w:cstheme="minorHAnsi"/>
+            <w:color w:val="000000"/>
+          </w:rPr>
+          <w:delText>,</w:delText>
+        </w:r>
+      </w:del>
+      <w:r>
+        <w:rPr>
+          <w:rFonts w:cstheme="minorHAnsi"/>
+          <w:color w:val="000000"/>
+        </w:rPr>
+        <w:t xml:space="preserve"> resulting in no fruit production later in the season</w:t>
       </w:r>
       <w:r>
         <w:rPr>
@@ -1403,13 +2266,24 @@
         </w:rPr>
         <w:t>.</w:t>
       </w:r>
-      <w:r>
-        <w:rPr>
-          <w:rFonts w:cstheme="minorHAnsi"/>
-          <w:color w:val="000000"/>
-        </w:rPr>
-        <w:t xml:space="preserve"> </w:t>
-      </w:r>
+      <w:ins w:id="66" w:author="Leslie Goldman" w:date="2019-08-02T11:35:00Z">
+        <w:r>
+          <w:rPr>
+            <w:rFonts w:cstheme="minorHAnsi"/>
+            <w:color w:val="000000"/>
+          </w:rPr>
+          <w:t xml:space="preserve"> </w:t>
+        </w:r>
+      </w:ins>
+      <w:del w:id="67" w:author="Leslie Goldman" w:date="2019-08-02T11:35:00Z">
+        <w:r>
+          <w:rPr>
+            <w:rFonts w:cstheme="minorHAnsi"/>
+            <w:color w:val="000000"/>
+          </w:rPr>
+          <w:delText xml:space="preserve"> </w:delText>
+        </w:r>
+      </w:del>
       <w:r>
         <w:rPr>
           <w:rFonts w:cstheme="minorHAnsi"/>
@@ -1424,13 +2298,44 @@
         </w:rPr>
         <w:t xml:space="preserve">herbivores that rely on this fruit must try to find food sources elsewhere. </w:t>
       </w:r>
-      <w:r>
-        <w:rPr>
-          <w:rFonts w:cstheme="minorHAnsi"/>
-          <w:color w:val="000000"/>
-        </w:rPr>
-        <w:t>By understanding phenology and how it is influenced by AGDDs, we can observe the impacts of changing temperatures on ecosystems.</w:t>
-      </w:r>
+      <w:del w:id="68" w:author="Leslie Goldman" w:date="2019-08-02T11:40:00Z">
+        <w:r>
+          <w:rPr>
+            <w:rFonts w:cstheme="minorHAnsi"/>
+            <w:color w:val="000000"/>
+          </w:rPr>
+          <w:delText>By understanding phenology and how it is influenced by AGDDs, we can observe the impacts of changing temperatures on ecosystems.</w:delText>
+        </w:r>
+      </w:del>
+    </w:p>
+    <w:p>
+      <w:pPr>
+        <w:ind w:firstLine="720"/>
+        <w:rPr>
+          <w:moveTo w:id="69" w:author="Leslie Goldman" w:date="2019-08-02T11:39:00Z"/>
+        </w:rPr>
+      </w:pPr>
+      <w:moveToRangeStart w:id="70" w:author="Leslie Goldman" w:date="2019-08-02T11:39:00Z" w:name="move15638394"/>
+      <w:moveTo w:id="71" w:author="Leslie Goldman" w:date="2019-08-02T11:39:00Z">
+        <w:r>
+          <w:t xml:space="preserve">Examining how plant phenology changes over time, especially in relation to temperature and heat accumulation, is important in: </w:t>
+        </w:r>
+        <w:r>
+          <w:t xml:space="preserve">optimizing when to plant, fertilize, and harvest crops; </w:t>
+        </w:r>
+        <w:r>
+          <w:t>managing invasive species, like the gypsy moth; predicting human health-related events like the timing and severity of allergies; understanding the timing of ecosystem processes, such as carbon-cycling; and assessing the vulnerability of species and ecological communities to ongoing climate change.</w:t>
+        </w:r>
+      </w:moveTo>
+    </w:p>
+    <w:moveToRangeEnd w:id="70"/>
+    <w:p>
+      <w:pPr>
+        <w:rPr>
+          <w:rFonts w:cstheme="minorHAnsi"/>
+          <w:color w:val="000000"/>
+        </w:rPr>
+      </w:pPr>
     </w:p>
     <w:p>
       <w:pPr>
@@ -1446,9 +2351,529 @@
           <w:noProof/>
           <w:color w:val="000000"/>
         </w:rPr>
+        <mc:AlternateContent>
+          <mc:Choice Requires="wps">
+            <w:drawing>
+              <wp:anchor distT="0" distB="0" distL="114300" distR="114300" simplePos="0" relativeHeight="251669504" behindDoc="0" locked="0" layoutInCell="1" allowOverlap="1" wp14:anchorId="6C76FBA5" wp14:editId="3A503883">
+                <wp:simplePos x="0" y="0"/>
+                <wp:positionH relativeFrom="column">
+                  <wp:posOffset>1155065</wp:posOffset>
+                </wp:positionH>
+                <wp:positionV relativeFrom="paragraph">
+                  <wp:posOffset>2248488</wp:posOffset>
+                </wp:positionV>
+                <wp:extent cx="879896" cy="172528"/>
+                <wp:effectExtent l="0" t="0" r="0" b="0"/>
+                <wp:wrapNone/>
+                <wp:docPr id="19" name="Text Box 19"/>
+                <wp:cNvGraphicFramePr/>
+                <a:graphic xmlns:a="http://schemas.openxmlformats.org/drawingml/2006/main">
+                  <a:graphicData uri="http://schemas.microsoft.com/office/word/2010/wordprocessingShape">
+                    <wps:wsp>
+                      <wps:cNvSpPr txBox="1"/>
+                      <wps:spPr>
+                        <a:xfrm>
+                          <a:off x="0" y="0"/>
+                          <a:ext cx="879896" cy="172528"/>
+                        </a:xfrm>
+                        <a:prstGeom prst="rect">
+                          <a:avLst/>
+                        </a:prstGeom>
+                        <a:noFill/>
+                        <a:ln w="6350">
+                          <a:noFill/>
+                        </a:ln>
+                      </wps:spPr>
+                      <wps:txbx>
+                        <w:txbxContent>
+                          <w:p>
+                            <w:pPr>
+                              <w:rPr>
+                                <w:sz w:val="10"/>
+                              </w:rPr>
+                            </w:pPr>
+                            <w:r>
+                              <w:rPr>
+                                <w:sz w:val="10"/>
+                              </w:rPr>
+                              <w:t xml:space="preserve">May 1: Last </w:t>
+                            </w:r>
+                            <w:del w:id="72" w:author="Leslie Goldman" w:date="2019-08-02T12:11:00Z">
+                              <w:r>
+                                <w:rPr>
+                                  <w:sz w:val="10"/>
+                                </w:rPr>
+                                <w:delText xml:space="preserve"> </w:delText>
+                              </w:r>
+                            </w:del>
+                            <w:r>
+                              <w:rPr>
+                                <w:sz w:val="10"/>
+                              </w:rPr>
+                              <w:t>spring frost date</w:t>
+                            </w:r>
+                          </w:p>
+                        </w:txbxContent>
+                      </wps:txbx>
+                      <wps:bodyPr rot="0" spcFirstLastPara="0" vertOverflow="overflow" horzOverflow="overflow" vert="horz" wrap="square" lIns="91440" tIns="45720" rIns="91440" bIns="45720" numCol="1" spcCol="0" rtlCol="0" fromWordArt="0" anchor="t" anchorCtr="0" forceAA="0" compatLnSpc="1">
+                        <a:prstTxWarp prst="textNoShape">
+                          <a:avLst/>
+                        </a:prstTxWarp>
+                        <a:noAutofit/>
+                      </wps:bodyPr>
+                    </wps:wsp>
+                  </a:graphicData>
+                </a:graphic>
+              </wp:anchor>
+            </w:drawing>
+          </mc:Choice>
+          <mc:Fallback>
+            <w:pict>
+              <v:shapetype w14:anchorId="6C76FBA5" id="_x0000_t202" coordsize="21600,21600" o:spt="202" path="m,l,21600r21600,l21600,xe">
+                <v:stroke joinstyle="miter"/>
+                <v:path gradientshapeok="t" o:connecttype="rect"/>
+              </v:shapetype>
+              <v:shape id="Text Box 19" o:spid="_x0000_s1026" type="#_x0000_t202" style="position:absolute;left:0;text-align:left;margin-left:90.95pt;margin-top:177.05pt;width:69.3pt;height:13.6pt;z-index:251669504;visibility:visible;mso-wrap-style:square;mso-wrap-distance-left:9pt;mso-wrap-distance-top:0;mso-wrap-distance-right:9pt;mso-wrap-distance-bottom:0;mso-position-horizontal:absolute;mso-position-horizontal-relative:text;mso-position-vertical:absolute;mso-position-vertical-relative:text;v-text-anchor:top" o:gfxdata="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" filled="f" stroked="f" strokeweight=".5pt">
+                <v:textbox>
+                  <w:txbxContent>
+                    <w:p>
+                      <w:pPr>
+                        <w:rPr>
+                          <w:sz w:val="10"/>
+                        </w:rPr>
+                      </w:pPr>
+                      <w:r>
+                        <w:rPr>
+                          <w:sz w:val="10"/>
+                        </w:rPr>
+                        <w:t xml:space="preserve">May 1: Last </w:t>
+                      </w:r>
+                      <w:del w:id="73" w:author="Leslie Goldman" w:date="2019-08-02T12:11:00Z">
+                        <w:r>
+                          <w:rPr>
+                            <w:sz w:val="10"/>
+                          </w:rPr>
+                          <w:delText xml:space="preserve"> </w:delText>
+                        </w:r>
+                      </w:del>
+                      <w:r>
+                        <w:rPr>
+                          <w:sz w:val="10"/>
+                        </w:rPr>
+                        <w:t>spring frost date</w:t>
+                      </w:r>
+                    </w:p>
+                  </w:txbxContent>
+                </v:textbox>
+              </v:shape>
+            </w:pict>
+          </mc:Fallback>
+        </mc:AlternateContent>
+      </w:r>
+      <w:ins w:id="74" w:author="Leslie Goldman" w:date="2019-08-02T12:07:00Z">
+        <w:r>
+          <w:rPr>
+            <w:rFonts w:cstheme="minorHAnsi"/>
+            <w:color w:val="000000"/>
+          </w:rPr>
+          <mc:AlternateContent>
+            <mc:Choice Requires="wps">
+              <w:drawing>
+                <wp:anchor distT="0" distB="0" distL="114300" distR="114300" simplePos="0" relativeHeight="251668480" behindDoc="0" locked="0" layoutInCell="1" allowOverlap="1" wp14:anchorId="0687F55A" wp14:editId="502F1866">
+                  <wp:simplePos x="0" y="0"/>
+                  <wp:positionH relativeFrom="column">
+                    <wp:posOffset>1133438</wp:posOffset>
+                  </wp:positionH>
+                  <wp:positionV relativeFrom="paragraph">
+                    <wp:posOffset>2304415</wp:posOffset>
+                  </wp:positionV>
+                  <wp:extent cx="45719" cy="54187"/>
+                  <wp:effectExtent l="12700" t="0" r="31115" b="22225"/>
+                  <wp:wrapNone/>
+                  <wp:docPr id="17" name="Triangle 17"/>
+                  <wp:cNvGraphicFramePr/>
+                  <a:graphic xmlns:a="http://schemas.openxmlformats.org/drawingml/2006/main">
+                    <a:graphicData uri="http://schemas.microsoft.com/office/word/2010/wordprocessingShape">
+                      <wps:wsp>
+                        <wps:cNvSpPr/>
+                        <wps:spPr>
+                          <a:xfrm rot="10800000">
+                            <a:off x="0" y="0"/>
+                            <a:ext cx="45719" cy="54187"/>
+                          </a:xfrm>
+                          <a:prstGeom prst="triangle">
+                            <a:avLst/>
+                          </a:prstGeom>
+                        </wps:spPr>
+                        <wps:style>
+                          <a:lnRef idx="2">
+                            <a:schemeClr val="accent1">
+                              <a:shade val="50000"/>
+                            </a:schemeClr>
+                          </a:lnRef>
+                          <a:fillRef idx="1">
+                            <a:schemeClr val="accent1"/>
+                          </a:fillRef>
+                          <a:effectRef idx="0">
+                            <a:schemeClr val="accent1"/>
+                          </a:effectRef>
+                          <a:fontRef idx="minor">
+                            <a:schemeClr val="lt1"/>
+                          </a:fontRef>
+                        </wps:style>
+                        <wps:bodyPr rot="0" spcFirstLastPara="0" vertOverflow="overflow" horzOverflow="overflow" vert="horz" wrap="square" lIns="91440" tIns="45720" rIns="91440" bIns="45720" numCol="1" spcCol="0" rtlCol="0" fromWordArt="0" anchor="ctr" anchorCtr="0" forceAA="0" compatLnSpc="1">
+                          <a:prstTxWarp prst="textNoShape">
+                            <a:avLst/>
+                          </a:prstTxWarp>
+                          <a:noAutofit/>
+                        </wps:bodyPr>
+                      </wps:wsp>
+                    </a:graphicData>
+                  </a:graphic>
+                  <wp14:sizeRelH relativeFrom="margin">
+                    <wp14:pctWidth>0</wp14:pctWidth>
+                  </wp14:sizeRelH>
+                  <wp14:sizeRelV relativeFrom="margin">
+                    <wp14:pctHeight>0</wp14:pctHeight>
+                  </wp14:sizeRelV>
+                </wp:anchor>
+              </w:drawing>
+            </mc:Choice>
+            <mc:Fallback>
+              <w:pict>
+                <v:shapetype w14:anchorId="0F22AA94" id="_x0000_t5" coordsize="21600,21600" o:spt="5" adj="10800" path="m@0,l,21600r21600,xe">
+                  <v:stroke joinstyle="miter"/>
+                  <v:formulas>
+                    <v:f eqn="val #0"/>
+                    <v:f eqn="prod #0 1 2"/>
+                    <v:f eqn="sum @1 10800 0"/>
+                  </v:formulas>
+                  <v:path gradientshapeok="t" o:connecttype="custom" o:connectlocs="@0,0;@1,10800;0,21600;10800,21600;21600,21600;@2,10800" textboxrect="0,10800,10800,18000;5400,10800,16200,18000;10800,10800,21600,18000;0,7200,7200,21600;7200,7200,14400,21600;14400,7200,21600,21600"/>
+                  <v:handles>
+                    <v:h position="#0,topLeft" xrange="0,21600"/>
+                  </v:handles>
+                </v:shapetype>
+                <v:shape id="Triangle 17" o:spid="_x0000_s1026" type="#_x0000_t5" style="position:absolute;margin-left:89.25pt;margin-top:181.45pt;width:3.6pt;height:4.25pt;rotation:180;z-index:251668480;visibility:visible;mso-wrap-style:square;mso-width-percent:0;mso-height-percent:0;mso-wrap-distance-left:9pt;mso-wrap-distance-top:0;mso-wrap-distance-right:9pt;mso-wrap-distance-bottom:0;mso-position-horizontal:absolute;mso-position-horizontal-relative:text;mso-position-vertical:absolute;mso-position-vertical-relative:text;mso-width-percent:0;mso-height-percent:0;mso-width-relative:margin;mso-height-relative:margin;v-text-anchor:middle" o:gfxdata="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" fillcolor="#4472c4 [3204]" strokecolor="#1f3763 [1604]" strokeweight="1pt"/>
+              </w:pict>
+            </mc:Fallback>
+          </mc:AlternateContent>
+        </w:r>
+        <w:r>
+          <w:rPr>
+            <w:rFonts w:cstheme="minorHAnsi"/>
+            <w:color w:val="000000"/>
+          </w:rPr>
+          <mc:AlternateContent>
+            <mc:Choice Requires="wps">
+              <w:drawing>
+                <wp:anchor distT="0" distB="0" distL="114300" distR="114300" simplePos="0" relativeHeight="251666432" behindDoc="0" locked="0" layoutInCell="1" allowOverlap="1" wp14:anchorId="7C125C3B" wp14:editId="04460419">
+                  <wp:simplePos x="0" y="0"/>
+                  <wp:positionH relativeFrom="column">
+                    <wp:posOffset>1272540</wp:posOffset>
+                  </wp:positionH>
+                  <wp:positionV relativeFrom="paragraph">
+                    <wp:posOffset>1840230</wp:posOffset>
+                  </wp:positionV>
+                  <wp:extent cx="45719" cy="54187"/>
+                  <wp:effectExtent l="12700" t="0" r="31115" b="22225"/>
+                  <wp:wrapNone/>
+                  <wp:docPr id="16" name="Triangle 16"/>
+                  <wp:cNvGraphicFramePr/>
+                  <a:graphic xmlns:a="http://schemas.openxmlformats.org/drawingml/2006/main">
+                    <a:graphicData uri="http://schemas.microsoft.com/office/word/2010/wordprocessingShape">
+                      <wps:wsp>
+                        <wps:cNvSpPr/>
+                        <wps:spPr>
+                          <a:xfrm rot="10800000">
+                            <a:off x="0" y="0"/>
+                            <a:ext cx="45719" cy="54187"/>
+                          </a:xfrm>
+                          <a:prstGeom prst="triangle">
+                            <a:avLst/>
+                          </a:prstGeom>
+                        </wps:spPr>
+                        <wps:style>
+                          <a:lnRef idx="2">
+                            <a:schemeClr val="accent1">
+                              <a:shade val="50000"/>
+                            </a:schemeClr>
+                          </a:lnRef>
+                          <a:fillRef idx="1">
+                            <a:schemeClr val="accent1"/>
+                          </a:fillRef>
+                          <a:effectRef idx="0">
+                            <a:schemeClr val="accent1"/>
+                          </a:effectRef>
+                          <a:fontRef idx="minor">
+                            <a:schemeClr val="lt1"/>
+                          </a:fontRef>
+                        </wps:style>
+                        <wps:bodyPr rot="0" spcFirstLastPara="0" vertOverflow="overflow" horzOverflow="overflow" vert="horz" wrap="square" lIns="91440" tIns="45720" rIns="91440" bIns="45720" numCol="1" spcCol="0" rtlCol="0" fromWordArt="0" anchor="ctr" anchorCtr="0" forceAA="0" compatLnSpc="1">
+                          <a:prstTxWarp prst="textNoShape">
+                            <a:avLst/>
+                          </a:prstTxWarp>
+                          <a:noAutofit/>
+                        </wps:bodyPr>
+                      </wps:wsp>
+                    </a:graphicData>
+                  </a:graphic>
+                  <wp14:sizeRelH relativeFrom="margin">
+                    <wp14:pctWidth>0</wp14:pctWidth>
+                  </wp14:sizeRelH>
+                  <wp14:sizeRelV relativeFrom="margin">
+                    <wp14:pctHeight>0</wp14:pctHeight>
+                  </wp14:sizeRelV>
+                </wp:anchor>
+              </w:drawing>
+            </mc:Choice>
+            <mc:Fallback>
+              <w:pict>
+                <v:shape w14:anchorId="2BCE68AA" id="Triangle 16" o:spid="_x0000_s1026" type="#_x0000_t5" style="position:absolute;margin-left:100.2pt;margin-top:144.9pt;width:3.6pt;height:4.25pt;rotation:180;z-index:251666432;visibility:visible;mso-wrap-style:square;mso-width-percent:0;mso-height-percent:0;mso-wrap-distance-left:9pt;mso-wrap-distance-top:0;mso-wrap-distance-right:9pt;mso-wrap-distance-bottom:0;mso-position-horizontal:absolute;mso-position-horizontal-relative:text;mso-position-vertical:absolute;mso-position-vertical-relative:text;mso-width-percent:0;mso-height-percent:0;mso-width-relative:margin;mso-height-relative:margin;v-text-anchor:middle" o:gfxdata="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" fillcolor="#4472c4 [3204]" strokecolor="#1f3763 [1604]" strokeweight="1pt"/>
+              </w:pict>
+            </mc:Fallback>
+          </mc:AlternateContent>
+        </w:r>
+      </w:ins>
+      <w:ins w:id="75" w:author="Leslie Goldman" w:date="2019-08-02T12:06:00Z">
+        <w:r>
+          <w:rPr>
+            <w:rFonts w:cstheme="minorHAnsi"/>
+            <w:color w:val="000000"/>
+          </w:rPr>
+          <mc:AlternateContent>
+            <mc:Choice Requires="wps">
+              <w:drawing>
+                <wp:anchor distT="0" distB="0" distL="114300" distR="114300" simplePos="0" relativeHeight="251663360" behindDoc="0" locked="0" layoutInCell="1" allowOverlap="1" wp14:anchorId="653C632C" wp14:editId="47E9D61E">
+                  <wp:simplePos x="0" y="0"/>
+                  <wp:positionH relativeFrom="column">
+                    <wp:posOffset>1252220</wp:posOffset>
+                  </wp:positionH>
+                  <wp:positionV relativeFrom="paragraph">
+                    <wp:posOffset>1198245</wp:posOffset>
+                  </wp:positionV>
+                  <wp:extent cx="45719" cy="54187"/>
+                  <wp:effectExtent l="12700" t="0" r="31115" b="22225"/>
+                  <wp:wrapNone/>
+                  <wp:docPr id="14" name="Triangle 14"/>
+                  <wp:cNvGraphicFramePr/>
+                  <a:graphic xmlns:a="http://schemas.openxmlformats.org/drawingml/2006/main">
+                    <a:graphicData uri="http://schemas.microsoft.com/office/word/2010/wordprocessingShape">
+                      <wps:wsp>
+                        <wps:cNvSpPr/>
+                        <wps:spPr>
+                          <a:xfrm rot="10800000">
+                            <a:off x="0" y="0"/>
+                            <a:ext cx="45719" cy="54187"/>
+                          </a:xfrm>
+                          <a:prstGeom prst="triangle">
+                            <a:avLst/>
+                          </a:prstGeom>
+                        </wps:spPr>
+                        <wps:style>
+                          <a:lnRef idx="2">
+                            <a:schemeClr val="accent1">
+                              <a:shade val="50000"/>
+                            </a:schemeClr>
+                          </a:lnRef>
+                          <a:fillRef idx="1">
+                            <a:schemeClr val="accent1"/>
+                          </a:fillRef>
+                          <a:effectRef idx="0">
+                            <a:schemeClr val="accent1"/>
+                          </a:effectRef>
+                          <a:fontRef idx="minor">
+                            <a:schemeClr val="lt1"/>
+                          </a:fontRef>
+                        </wps:style>
+                        <wps:bodyPr rot="0" spcFirstLastPara="0" vertOverflow="overflow" horzOverflow="overflow" vert="horz" wrap="square" lIns="91440" tIns="45720" rIns="91440" bIns="45720" numCol="1" spcCol="0" rtlCol="0" fromWordArt="0" anchor="ctr" anchorCtr="0" forceAA="0" compatLnSpc="1">
+                          <a:prstTxWarp prst="textNoShape">
+                            <a:avLst/>
+                          </a:prstTxWarp>
+                          <a:noAutofit/>
+                        </wps:bodyPr>
+                      </wps:wsp>
+                    </a:graphicData>
+                  </a:graphic>
+                  <wp14:sizeRelH relativeFrom="margin">
+                    <wp14:pctWidth>0</wp14:pctWidth>
+                  </wp14:sizeRelH>
+                  <wp14:sizeRelV relativeFrom="margin">
+                    <wp14:pctHeight>0</wp14:pctHeight>
+                  </wp14:sizeRelV>
+                </wp:anchor>
+              </w:drawing>
+            </mc:Choice>
+            <mc:Fallback>
+              <w:pict>
+                <v:shape w14:anchorId="1FF3DD91" id="Triangle 14" o:spid="_x0000_s1026" type="#_x0000_t5" style="position:absolute;margin-left:98.6pt;margin-top:94.35pt;width:3.6pt;height:4.25pt;rotation:180;z-index:251663360;visibility:visible;mso-wrap-style:square;mso-width-percent:0;mso-height-percent:0;mso-wrap-distance-left:9pt;mso-wrap-distance-top:0;mso-wrap-distance-right:9pt;mso-wrap-distance-bottom:0;mso-position-horizontal:absolute;mso-position-horizontal-relative:text;mso-position-vertical:absolute;mso-position-vertical-relative:text;mso-width-percent:0;mso-height-percent:0;mso-width-relative:margin;mso-height-relative:margin;v-text-anchor:middle" o:gfxdata="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" fillcolor="#4472c4 [3204]" strokecolor="#1f3763 [1604]" strokeweight="1pt"/>
+              </w:pict>
+            </mc:Fallback>
+          </mc:AlternateContent>
+        </w:r>
+        <w:r>
+          <w:rPr>
+            <w:rFonts w:cstheme="minorHAnsi"/>
+            <w:noProof/>
+            <w:color w:val="000000"/>
+          </w:rPr>
+          <mc:AlternateContent>
+            <mc:Choice Requires="wps">
+              <w:drawing>
+                <wp:anchor distT="0" distB="0" distL="114300" distR="114300" simplePos="0" relativeHeight="251661312" behindDoc="0" locked="0" layoutInCell="1" allowOverlap="1" wp14:anchorId="4709D47B" wp14:editId="7DBB11B8">
+                  <wp:simplePos x="0" y="0"/>
+                  <wp:positionH relativeFrom="column">
+                    <wp:posOffset>4178935</wp:posOffset>
+                  </wp:positionH>
+                  <wp:positionV relativeFrom="paragraph">
+                    <wp:posOffset>1198880</wp:posOffset>
+                  </wp:positionV>
+                  <wp:extent cx="45719" cy="54187"/>
+                  <wp:effectExtent l="12700" t="0" r="31115" b="22225"/>
+                  <wp:wrapNone/>
+                  <wp:docPr id="13" name="Triangle 13"/>
+                  <wp:cNvGraphicFramePr/>
+                  <a:graphic xmlns:a="http://schemas.openxmlformats.org/drawingml/2006/main">
+                    <a:graphicData uri="http://schemas.microsoft.com/office/word/2010/wordprocessingShape">
+                      <wps:wsp>
+                        <wps:cNvSpPr/>
+                        <wps:spPr>
+                          <a:xfrm rot="10800000">
+                            <a:off x="0" y="0"/>
+                            <a:ext cx="45719" cy="54187"/>
+                          </a:xfrm>
+                          <a:prstGeom prst="triangle">
+                            <a:avLst/>
+                          </a:prstGeom>
+                        </wps:spPr>
+                        <wps:style>
+                          <a:lnRef idx="2">
+                            <a:schemeClr val="accent1">
+                              <a:shade val="50000"/>
+                            </a:schemeClr>
+                          </a:lnRef>
+                          <a:fillRef idx="1">
+                            <a:schemeClr val="accent1"/>
+                          </a:fillRef>
+                          <a:effectRef idx="0">
+                            <a:schemeClr val="accent1"/>
+                          </a:effectRef>
+                          <a:fontRef idx="minor">
+                            <a:schemeClr val="lt1"/>
+                          </a:fontRef>
+                        </wps:style>
+                        <wps:bodyPr rot="0" spcFirstLastPara="0" vertOverflow="overflow" horzOverflow="overflow" vert="horz" wrap="square" lIns="91440" tIns="45720" rIns="91440" bIns="45720" numCol="1" spcCol="0" rtlCol="0" fromWordArt="0" anchor="ctr" anchorCtr="0" forceAA="0" compatLnSpc="1">
+                          <a:prstTxWarp prst="textNoShape">
+                            <a:avLst/>
+                          </a:prstTxWarp>
+                          <a:noAutofit/>
+                        </wps:bodyPr>
+                      </wps:wsp>
+                    </a:graphicData>
+                  </a:graphic>
+                  <wp14:sizeRelH relativeFrom="margin">
+                    <wp14:pctWidth>0</wp14:pctWidth>
+                  </wp14:sizeRelH>
+                  <wp14:sizeRelV relativeFrom="margin">
+                    <wp14:pctHeight>0</wp14:pctHeight>
+                  </wp14:sizeRelV>
+                </wp:anchor>
+              </w:drawing>
+            </mc:Choice>
+            <mc:Fallback>
+              <w:pict>
+                <v:shape w14:anchorId="24D3ACB9" id="Triangle 13" o:spid="_x0000_s1026" type="#_x0000_t5" style="position:absolute;margin-left:329.05pt;margin-top:94.4pt;width:3.6pt;height:4.25pt;rotation:180;z-index:251661312;visibility:visible;mso-wrap-style:square;mso-width-percent:0;mso-height-percent:0;mso-wrap-distance-left:9pt;mso-wrap-distance-top:0;mso-wrap-distance-right:9pt;mso-wrap-distance-bottom:0;mso-position-horizontal:absolute;mso-position-horizontal-relative:text;mso-position-vertical:absolute;mso-position-vertical-relative:text;mso-width-percent:0;mso-height-percent:0;mso-width-relative:margin;mso-height-relative:margin;v-text-anchor:middle" o:gfxdata="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" fillcolor="#4472c4 [3204]" strokecolor="#1f3763 [1604]" strokeweight="1pt"/>
+              </w:pict>
+            </mc:Fallback>
+          </mc:AlternateContent>
+        </w:r>
+      </w:ins>
+      <w:ins w:id="76" w:author="Leslie Goldman" w:date="2019-08-02T12:05:00Z">
+        <w:r>
+          <w:rPr>
+            <w:rFonts w:cstheme="minorHAnsi"/>
+            <w:noProof/>
+            <w:color w:val="000000"/>
+          </w:rPr>
+          <mc:AlternateContent>
+            <mc:Choice Requires="wps">
+              <w:drawing>
+                <wp:anchor distT="0" distB="0" distL="114300" distR="114300" simplePos="0" relativeHeight="251659264" behindDoc="0" locked="0" layoutInCell="1" allowOverlap="1" wp14:anchorId="1CAAF716" wp14:editId="4F4F9531">
+                  <wp:simplePos x="0" y="0"/>
+                  <wp:positionH relativeFrom="column">
+                    <wp:posOffset>4179147</wp:posOffset>
+                  </wp:positionH>
+                  <wp:positionV relativeFrom="paragraph">
+                    <wp:posOffset>1913043</wp:posOffset>
+                  </wp:positionV>
+                  <wp:extent cx="45719" cy="54187"/>
+                  <wp:effectExtent l="12700" t="0" r="31115" b="22225"/>
+                  <wp:wrapNone/>
+                  <wp:docPr id="10" name="Triangle 10"/>
+                  <wp:cNvGraphicFramePr/>
+                  <a:graphic xmlns:a="http://schemas.openxmlformats.org/drawingml/2006/main">
+                    <a:graphicData uri="http://schemas.microsoft.com/office/word/2010/wordprocessingShape">
+                      <wps:wsp>
+                        <wps:cNvSpPr/>
+                        <wps:spPr>
+                          <a:xfrm rot="10800000">
+                            <a:off x="0" y="0"/>
+                            <a:ext cx="45719" cy="54187"/>
+                          </a:xfrm>
+                          <a:prstGeom prst="triangle">
+                            <a:avLst/>
+                          </a:prstGeom>
+                        </wps:spPr>
+                        <wps:style>
+                          <a:lnRef idx="2">
+                            <a:schemeClr val="accent1">
+                              <a:shade val="50000"/>
+                            </a:schemeClr>
+                          </a:lnRef>
+                          <a:fillRef idx="1">
+                            <a:schemeClr val="accent1"/>
+                          </a:fillRef>
+                          <a:effectRef idx="0">
+                            <a:schemeClr val="accent1"/>
+                          </a:effectRef>
+                          <a:fontRef idx="minor">
+                            <a:schemeClr val="lt1"/>
+                          </a:fontRef>
+                        </wps:style>
+                        <wps:bodyPr rot="0" spcFirstLastPara="0" vertOverflow="overflow" horzOverflow="overflow" vert="horz" wrap="square" lIns="91440" tIns="45720" rIns="91440" bIns="45720" numCol="1" spcCol="0" rtlCol="0" fromWordArt="0" anchor="ctr" anchorCtr="0" forceAA="0" compatLnSpc="1">
+                          <a:prstTxWarp prst="textNoShape">
+                            <a:avLst/>
+                          </a:prstTxWarp>
+                          <a:noAutofit/>
+                        </wps:bodyPr>
+                      </wps:wsp>
+                    </a:graphicData>
+                  </a:graphic>
+                  <wp14:sizeRelH relativeFrom="margin">
+                    <wp14:pctWidth>0</wp14:pctWidth>
+                  </wp14:sizeRelH>
+                  <wp14:sizeRelV relativeFrom="margin">
+                    <wp14:pctHeight>0</wp14:pctHeight>
+                  </wp14:sizeRelV>
+                </wp:anchor>
+              </w:drawing>
+            </mc:Choice>
+            <mc:Fallback>
+              <w:pict>
+                <v:shape w14:anchorId="4DD5FF1F" id="Triangle 10" o:spid="_x0000_s1026" type="#_x0000_t5" style="position:absolute;margin-left:329.05pt;margin-top:150.65pt;width:3.6pt;height:4.25pt;rotation:180;z-index:251659264;visibility:visible;mso-wrap-style:square;mso-width-percent:0;mso-height-percent:0;mso-wrap-distance-left:9pt;mso-wrap-distance-top:0;mso-wrap-distance-right:9pt;mso-wrap-distance-bottom:0;mso-position-horizontal:absolute;mso-position-horizontal-relative:text;mso-position-vertical:absolute;mso-position-vertical-relative:text;mso-width-percent:0;mso-height-percent:0;mso-width-relative:margin;mso-height-relative:margin;v-text-anchor:middle" o:gfxdata="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" fillcolor="#4472c4 [3204]" strokecolor="#1f3763 [1604]" strokeweight="1pt"/>
+              </w:pict>
+            </mc:Fallback>
+          </mc:AlternateContent>
+        </w:r>
+      </w:ins>
+      <w:r>
+        <w:rPr>
+          <w:rFonts w:cstheme="minorHAnsi"/>
+          <w:noProof/>
+          <w:color w:val="000000"/>
+        </w:rPr>
         <w:drawing>
-          <wp:inline distT="0" distB="0" distL="0" distR="0" wp14:anchorId="46D267F6" wp14:editId="3D7D6836">
-            <wp:extent cx="5943600" cy="2315183"/>
+          <wp:inline distT="0" distB="0" distL="0" distR="0" wp14:anchorId="46D267F6" wp14:editId="368EE98B">
+            <wp:extent cx="6503368" cy="2533227"/>
             <wp:effectExtent l="0" t="0" r="0" b="0"/>
             <wp:docPr id="3" name="Picture 3" descr="A screenshot of a social media post&#10;&#10;Description automatically generated"/>
             <wp:cNvGraphicFramePr>
@@ -1462,7 +2887,7 @@
                     <pic:cNvPicPr/>
                   </pic:nvPicPr>
                   <pic:blipFill rotWithShape="1">
-                    <a:blip r:embed="rId11" cstate="print">
+                    <a:blip r:embed="rId15" cstate="print">
                       <a:extLst>
                         <a:ext uri="{28A0092B-C50C-407E-A947-70E740481C1C}">
                           <a14:useLocalDpi xmlns:a14="http://schemas.microsoft.com/office/drawing/2010/main" val="0"/>
@@ -1475,7 +2900,7 @@
                   <pic:spPr bwMode="auto">
                     <a:xfrm>
                       <a:off x="0" y="0"/>
-                      <a:ext cx="5943600" cy="2315183"/>
+                      <a:ext cx="6509643" cy="2535671"/>
                     </a:xfrm>
                     <a:prstGeom prst="rect">
                       <a:avLst/>
@@ -1505,12 +2930,196 @@
           <w:color w:val="000000"/>
         </w:rPr>
       </w:pPr>
-      <w:r>
-        <w:t xml:space="preserve">In the application introduced later in this post, the user has the option to view both phenology data and AGDDs for a selected site over a number of years. In this example, the user is exploring the relationship between phenophase transitions and the accumulation of GDDs at the Harvard Forest NEON field site for 2017 and 2018. Observing how phenology and AGDDs are connected can allow us to </w:t>
-      </w:r>
-      <w:r>
-        <w:t>understand how other ecosystem processes are also connected.</w:t>
-      </w:r>
+      <w:del w:id="77" w:author="Leslie Goldman" w:date="2019-08-02T11:58:00Z">
+        <w:r>
+          <w:delText>In the application introduced later in this post, the user has the option</w:delText>
+        </w:r>
+      </w:del>
+      <w:ins w:id="78" w:author="Leslie Goldman" w:date="2019-08-02T11:58:00Z">
+        <w:r>
+          <w:t>Above: Th</w:t>
+        </w:r>
+      </w:ins>
+      <w:ins w:id="79" w:author="Leslie Goldman" w:date="2019-08-02T12:03:00Z">
+        <w:r>
+          <w:t>is</w:t>
+        </w:r>
+      </w:ins>
+      <w:ins w:id="80" w:author="Leslie Goldman" w:date="2019-08-02T11:58:00Z">
+        <w:r>
+          <w:t xml:space="preserve"> data visualization shows</w:t>
+        </w:r>
+      </w:ins>
+      <w:del w:id="81" w:author="Leslie Goldman" w:date="2019-08-02T11:58:00Z">
+        <w:r>
+          <w:delText xml:space="preserve"> to view </w:delText>
+        </w:r>
+      </w:del>
+      <w:ins w:id="82" w:author="Leslie Goldman" w:date="2019-08-02T11:58:00Z">
+        <w:r>
+          <w:t xml:space="preserve"> </w:t>
+        </w:r>
+      </w:ins>
+      <w:r>
+        <w:t xml:space="preserve">both phenology data and AGDDs </w:t>
+      </w:r>
+      <w:del w:id="83" w:author="Leslie Goldman" w:date="2019-08-02T12:03:00Z">
+        <w:r>
+          <w:delText xml:space="preserve">for a selected site over a number of years. In this example, the user is exploring the relationship between phenophase transitions and the accumulation of GDDs </w:delText>
+        </w:r>
+      </w:del>
+      <w:r>
+        <w:t xml:space="preserve">at </w:t>
+      </w:r>
+      <w:del w:id="84" w:author="Leslie Goldman" w:date="2019-08-02T11:58:00Z">
+        <w:r>
+          <w:delText xml:space="preserve">the </w:delText>
+        </w:r>
+      </w:del>
+      <w:ins w:id="85" w:author="Leslie Goldman" w:date="2019-08-02T11:58:00Z">
+        <w:r>
+          <w:t>NEON’s</w:t>
+        </w:r>
+        <w:r>
+          <w:t xml:space="preserve"> </w:t>
+        </w:r>
+      </w:ins>
+      <w:r>
+        <w:t xml:space="preserve">Harvard Forest </w:t>
+      </w:r>
+      <w:del w:id="86" w:author="Leslie Goldman" w:date="2019-08-02T11:59:00Z">
+        <w:r>
+          <w:delText xml:space="preserve">NEON </w:delText>
+        </w:r>
+      </w:del>
+      <w:r>
+        <w:t xml:space="preserve">field site for 2017 and 2018. </w:t>
+      </w:r>
+      <w:del w:id="87" w:author="Leslie Goldman" w:date="2019-08-02T11:59:00Z">
+        <w:r>
+          <w:delText xml:space="preserve">Observing how phenology and AGDDs are connected can allow us to </w:delText>
+        </w:r>
+        <w:r>
+          <w:delText>understand how other ecosystem processes are also connected.</w:delText>
+        </w:r>
+      </w:del>
+      <w:ins w:id="88" w:author="Leslie Goldman" w:date="2019-08-02T11:59:00Z">
+        <w:r>
+          <w:t xml:space="preserve">This field site is located in Massachusetts where </w:t>
+        </w:r>
+      </w:ins>
+      <w:ins w:id="89" w:author="Leslie Goldman" w:date="2019-08-02T12:00:00Z">
+        <w:r>
+          <w:t xml:space="preserve">according to the Farmer’s almanac </w:t>
+        </w:r>
+      </w:ins>
+      <w:ins w:id="90" w:author="Leslie Goldman" w:date="2019-08-02T11:59:00Z">
+        <w:r>
+          <w:t>the avera</w:t>
+        </w:r>
+      </w:ins>
+      <w:ins w:id="91" w:author="Leslie Goldman" w:date="2019-08-02T12:00:00Z">
+        <w:r>
+          <w:t>ge last frost date is May 1 (a</w:t>
+        </w:r>
+      </w:ins>
+      <w:ins w:id="92" w:author="Leslie Goldman" w:date="2019-08-02T12:01:00Z">
+        <w:r>
+          <w:t xml:space="preserve">s calculated using the </w:t>
+        </w:r>
+        <w:r>
+          <w:fldChar w:fldCharType="begin"/>
+        </w:r>
+        <w:r>
+          <w:instrText xml:space="preserve"> HYPERLINK "https://www.ncdc.noaa.gov/data-access/land-based-station-data/land-based-datasets/climate-normals/1981-2010-normals-data" </w:instrText>
+        </w:r>
+        <w:r>
+          <w:fldChar w:fldCharType="separate"/>
+        </w:r>
+        <w:r>
+          <w:rPr>
+            <w:rStyle w:val="Hyperlink"/>
+          </w:rPr>
+          <w:t xml:space="preserve">1981-2010 US Climate </w:t>
+        </w:r>
+        <w:proofErr w:type="spellStart"/>
+        <w:r>
+          <w:rPr>
+            <w:rStyle w:val="Hyperlink"/>
+          </w:rPr>
+          <w:t>Normal</w:t>
+        </w:r>
+        <w:r>
+          <w:rPr>
+            <w:rStyle w:val="Hyperlink"/>
+          </w:rPr>
+          <w:t>s</w:t>
+        </w:r>
+      </w:ins>
+      <w:proofErr w:type="spellEnd"/>
+      <w:ins w:id="93" w:author="Leslie Goldman" w:date="2019-08-02T12:02:00Z">
+        <w:r>
+          <w:rPr>
+            <w:rStyle w:val="Hyperlink"/>
+          </w:rPr>
+          <w:t>)</w:t>
+        </w:r>
+      </w:ins>
+      <w:ins w:id="94" w:author="Leslie Goldman" w:date="2019-08-02T12:01:00Z">
+        <w:r>
+          <w:fldChar w:fldCharType="end"/>
+        </w:r>
+      </w:ins>
+      <w:ins w:id="95" w:author="Leslie Goldman" w:date="2019-08-02T12:00:00Z">
+        <w:r>
+          <w:t>.</w:t>
+        </w:r>
+      </w:ins>
+      <w:ins w:id="96" w:author="Leslie Goldman" w:date="2019-08-02T12:04:00Z">
+        <w:r>
+          <w:t xml:space="preserve"> As you can see, Red Maples in 2017 </w:t>
+        </w:r>
+      </w:ins>
+      <w:ins w:id="97" w:author="Leslie Goldman" w:date="2019-08-02T12:10:00Z">
+        <w:r>
+          <w:t>were</w:t>
+        </w:r>
+      </w:ins>
+      <w:ins w:id="98" w:author="Leslie Goldman" w:date="2019-08-02T12:04:00Z">
+        <w:r>
+          <w:t xml:space="preserve"> flowering well before the last frost date makin</w:t>
+        </w:r>
+      </w:ins>
+      <w:ins w:id="99" w:author="Leslie Goldman" w:date="2019-08-02T12:05:00Z">
+        <w:r>
+          <w:t>g them more at risk t</w:t>
+        </w:r>
+      </w:ins>
+      <w:ins w:id="100" w:author="Leslie Goldman" w:date="2019-08-02T12:04:00Z">
+        <w:r>
+          <w:t>o frost damage</w:t>
+        </w:r>
+      </w:ins>
+      <w:ins w:id="101" w:author="Leslie Goldman" w:date="2019-08-02T12:10:00Z">
+        <w:r>
+          <w:t xml:space="preserve"> and the Northern Red Oaks were flowering after the </w:t>
+        </w:r>
+      </w:ins>
+      <w:ins w:id="102" w:author="Leslie Goldman" w:date="2019-08-02T12:11:00Z">
+        <w:r>
+          <w:t xml:space="preserve">last </w:t>
+        </w:r>
+      </w:ins>
+      <w:ins w:id="103" w:author="Leslie Goldman" w:date="2019-08-02T12:10:00Z">
+        <w:r>
+          <w:t>frost date</w:t>
+        </w:r>
+      </w:ins>
+      <w:ins w:id="104" w:author="Leslie Goldman" w:date="2019-08-02T12:11:00Z">
+        <w:r>
+          <w:t>.</w:t>
+        </w:r>
+      </w:ins>
     </w:p>
     <w:p>
       <w:pPr>
@@ -1549,10 +3158,9 @@
           <w:rFonts w:ascii="Calibri" w:hAnsi="Calibri" w:cs="Calibri"/>
           <w:color w:val="000000"/>
         </w:rPr>
-        <w:lastRenderedPageBreak/>
         <w:t xml:space="preserve">Comparing AGDDs and changes in plant phenology can be achieved using available plant phenology data and daily temperature data, both of which can be obtained through the </w:t>
       </w:r>
-      <w:hyperlink r:id="rId12" w:history="1">
+      <w:hyperlink r:id="rId16" w:history="1">
         <w:r>
           <w:rPr>
             <w:rStyle w:val="Hyperlink"/>
@@ -1575,7 +3183,7 @@
         </w:rPr>
         <w:t xml:space="preserve">NEON has been collecting data on </w:t>
       </w:r>
-      <w:hyperlink r:id="rId13" w:history="1">
+      <w:hyperlink r:id="rId17" w:history="1">
         <w:r>
           <w:rPr>
             <w:rStyle w:val="Hyperlink"/>
@@ -1591,12 +3199,47 @@
         </w:rPr>
         <w:t xml:space="preserve"> at NEON terrestrial sites across the United States since late 2013. </w:t>
       </w:r>
-      <w:r>
-        <w:rPr>
-          <w:rFonts w:ascii="Calibri" w:hAnsi="Calibri" w:cs="Calibri"/>
-          <w:color w:val="000000"/>
-        </w:rPr>
-        <w:t xml:space="preserve">(screenshots of multiple sites over years) </w:t>
+      <w:commentRangeStart w:id="105"/>
+      <w:r>
+        <w:rPr>
+          <w:rFonts w:ascii="Calibri" w:hAnsi="Calibri" w:cs="Calibri"/>
+          <w:color w:val="000000"/>
+        </w:rPr>
+        <w:t>(screenshots of multiple sites over years</w:t>
+      </w:r>
+      <w:ins w:id="106" w:author="Leslie Goldman" w:date="2019-08-02T12:20:00Z">
+        <w:r>
+          <w:rPr>
+            <w:rFonts w:ascii="Calibri" w:hAnsi="Calibri" w:cs="Calibri"/>
+            <w:color w:val="000000"/>
+          </w:rPr>
+          <w:t xml:space="preserve"> </w:t>
+        </w:r>
+      </w:ins>
+      <w:ins w:id="107" w:author="Leslie Goldman" w:date="2019-08-02T12:21:00Z">
+        <w:r>
+          <w:rPr>
+            <w:rFonts w:ascii="Calibri" w:hAnsi="Calibri" w:cs="Calibri"/>
+            <w:color w:val="000000"/>
+          </w:rPr>
+          <w:t>– see below</w:t>
+        </w:r>
+      </w:ins>
+      <w:bookmarkStart w:id="108" w:name="_GoBack"/>
+      <w:bookmarkEnd w:id="108"/>
+      <w:r>
+        <w:rPr>
+          <w:rFonts w:ascii="Calibri" w:hAnsi="Calibri" w:cs="Calibri"/>
+          <w:color w:val="000000"/>
+        </w:rPr>
+        <w:t xml:space="preserve">) </w:t>
+      </w:r>
+      <w:commentRangeEnd w:id="105"/>
+      <w:r>
+        <w:rPr>
+          <w:rStyle w:val="CommentReference"/>
+        </w:rPr>
+        <w:commentReference w:id="105"/>
       </w:r>
       <w:r>
         <w:rPr>
@@ -1640,12 +3283,37 @@
         </w:rPr>
         <w:t xml:space="preserve">six </w:t>
       </w:r>
-      <w:r>
-        <w:rPr>
-          <w:rFonts w:ascii="Calibri" w:hAnsi="Calibri" w:cs="Calibri"/>
-          <w:color w:val="000000"/>
-        </w:rPr>
-        <w:t>phenophases. NEON employs status-based monitoring in which the phenological condition of an individual is reported any time that individual is observed. Status and intensity data are reported per phenophase per individual or patch, for each day observed.</w:t>
+      <w:proofErr w:type="spellStart"/>
+      <w:r>
+        <w:rPr>
+          <w:rFonts w:ascii="Calibri" w:hAnsi="Calibri" w:cs="Calibri"/>
+          <w:color w:val="000000"/>
+        </w:rPr>
+        <w:t>phenophases</w:t>
+      </w:r>
+      <w:proofErr w:type="spellEnd"/>
+      <w:r>
+        <w:rPr>
+          <w:rFonts w:ascii="Calibri" w:hAnsi="Calibri" w:cs="Calibri"/>
+          <w:color w:val="000000"/>
+        </w:rPr>
+        <w:t xml:space="preserve">. NEON employs status-based monitoring in which the phenological condition of an individual is reported any time that individual is observed. Status and intensity data are reported per </w:t>
+      </w:r>
+      <w:proofErr w:type="spellStart"/>
+      <w:r>
+        <w:rPr>
+          <w:rFonts w:ascii="Calibri" w:hAnsi="Calibri" w:cs="Calibri"/>
+          <w:color w:val="000000"/>
+        </w:rPr>
+        <w:t>phenophase</w:t>
+      </w:r>
+      <w:proofErr w:type="spellEnd"/>
+      <w:r>
+        <w:rPr>
+          <w:rFonts w:ascii="Calibri" w:hAnsi="Calibri" w:cs="Calibri"/>
+          <w:color w:val="000000"/>
+        </w:rPr>
+        <w:t xml:space="preserve"> per individual or patch, for each day observed.</w:t>
       </w:r>
       <w:r>
         <w:rPr>
@@ -1654,7 +3322,7 @@
         </w:rPr>
         <w:t xml:space="preserve"> </w:t>
       </w:r>
-      <w:hyperlink r:id="rId14" w:history="1">
+      <w:hyperlink r:id="rId18" w:history="1">
         <w:r>
           <w:rPr>
             <w:rStyle w:val="Hyperlink"/>
@@ -1693,9 +3361,10 @@
         <w:rPr>
           <w:noProof/>
         </w:rPr>
+        <w:lastRenderedPageBreak/>
         <w:drawing>
-          <wp:inline distT="0" distB="0" distL="0" distR="0" wp14:anchorId="1D69098B" wp14:editId="656E89C5">
-            <wp:extent cx="2782111" cy="2299106"/>
+          <wp:inline distT="0" distB="0" distL="0" distR="0" wp14:anchorId="1D69098B" wp14:editId="53B68D30">
+            <wp:extent cx="3291840" cy="2720341"/>
             <wp:effectExtent l="0" t="0" r="0" b="0"/>
             <wp:docPr id="4" name="Picture 4"/>
             <wp:cNvGraphicFramePr>
@@ -1709,7 +3378,7 @@
                     <pic:cNvPicPr/>
                   </pic:nvPicPr>
                   <pic:blipFill>
-                    <a:blip r:embed="rId15" cstate="print">
+                    <a:blip r:embed="rId19" cstate="print">
                       <a:extLst>
                         <a:ext uri="{28A0092B-C50C-407E-A947-70E740481C1C}">
                           <a14:useLocalDpi xmlns:a14="http://schemas.microsoft.com/office/drawing/2010/main" val="0"/>
@@ -1723,7 +3392,7 @@
                   <pic:spPr>
                     <a:xfrm>
                       <a:off x="0" y="0"/>
-                      <a:ext cx="2786780" cy="2302965"/>
+                      <a:ext cx="3301682" cy="2728474"/>
                     </a:xfrm>
                     <a:prstGeom prst="rect">
                       <a:avLst/>
@@ -1832,7 +3501,7 @@
                     <pic:cNvPicPr/>
                   </pic:nvPicPr>
                   <pic:blipFill>
-                    <a:blip r:embed="rId16" cstate="print">
+                    <a:blip r:embed="rId20" cstate="print">
                       <a:extLst>
                         <a:ext uri="{28A0092B-C50C-407E-A947-70E740481C1C}">
                           <a14:useLocalDpi xmlns:a14="http://schemas.microsoft.com/office/drawing/2010/main" val="0"/>
@@ -1884,7 +3553,7 @@
                     <pic:cNvPicPr/>
                   </pic:nvPicPr>
                   <pic:blipFill>
-                    <a:blip r:embed="rId17" cstate="print">
+                    <a:blip r:embed="rId21" cstate="print">
                       <a:extLst>
                         <a:ext uri="{28A0092B-C50C-407E-A947-70E740481C1C}">
                           <a14:useLocalDpi xmlns:a14="http://schemas.microsoft.com/office/drawing/2010/main" val="0"/>
@@ -1917,7 +3586,15 @@
         <w:jc w:val="center"/>
       </w:pPr>
       <w:r>
-        <w:t>In this example from the application below, the user observes phenology data at Bartlett Experimental Forest and then at Oak Ridge for the years 2016 and 2017. The user is able to explore how phenophases transition from year to year and how the transitions differ from site to site.</w:t>
+        <w:t xml:space="preserve">In this example from the application below, the user observes phenology data at Bartlett Experimental Forest and then at Oak Ridge for the years 2016 and 2017. The user is able to explore how </w:t>
+      </w:r>
+      <w:proofErr w:type="spellStart"/>
+      <w:r>
+        <w:t>phenophases</w:t>
+      </w:r>
+      <w:proofErr w:type="spellEnd"/>
+      <w:r>
+        <w:t xml:space="preserve"> transition from year to year and how the transitions differ from site to site.</w:t>
       </w:r>
     </w:p>
     <w:p>
@@ -1928,7 +3605,15 @@
         </w:rPr>
       </w:pPr>
       <w:r>
-        <w:t xml:space="preserve">Phenology is shown as the percentage of the observed individuals in each phenophase at each time point data was collected, and AGDDs are calculated using a base temperature of 50˚F—a standard base temperature for plant phenology—and with the temperature averaging method, where the calculation of GDDs follow this equation: </w:t>
+        <w:t xml:space="preserve">Phenology is shown as the percentage of the observed individuals in each </w:t>
+      </w:r>
+      <w:proofErr w:type="spellStart"/>
+      <w:r>
+        <w:t>phenophase</w:t>
+      </w:r>
+      <w:proofErr w:type="spellEnd"/>
+      <w:r>
+        <w:t xml:space="preserve"> at each time point data was collected, and AGDDs are calculated using a base temperature of 50˚F—a standard base temperature for plant phenology—and with the temperature averaging method, where the calculation of GDDs follow this equation: </w:t>
       </w:r>
       <m:oMath>
         <m:r>
@@ -2089,7 +3774,7 @@
                     <pic:cNvPicPr/>
                   </pic:nvPicPr>
                   <pic:blipFill>
-                    <a:blip r:embed="rId18" cstate="print">
+                    <a:blip r:embed="rId22" cstate="print">
                       <a:extLst>
                         <a:ext uri="{28A0092B-C50C-407E-A947-70E740481C1C}">
                           <a14:useLocalDpi xmlns:a14="http://schemas.microsoft.com/office/drawing/2010/main" val="0"/>
@@ -2210,11 +3895,7 @@
           </mc:Choice>
           <mc:Fallback>
             <w:pict>
-              <v:shapetype w14:anchorId="7B7485E2" id="_x0000_t202" coordsize="21600,21600" o:spt="202" path="m,l,21600r21600,l21600,xe">
-                <v:stroke joinstyle="miter"/>
-                <v:path gradientshapeok="t" o:connecttype="rect"/>
-              </v:shapetype>
-              <v:shape id="Text Box 11" o:spid="_x0000_s1026" type="#_x0000_t202" style="width:355.4pt;height:77.35pt;visibility:visible;mso-wrap-style:square;mso-left-percent:-10001;mso-top-percent:-10001;mso-position-horizontal:absolute;mso-position-horizontal-relative:char;mso-position-vertical:absolute;mso-position-vertical-relative:line;mso-left-percent:-10001;mso-top-percent:-10001;v-text-anchor:top" o:gfxdata="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" fillcolor="white [3201]" strokeweight=".5pt">
+              <v:shape w14:anchorId="7B7485E2" id="Text Box 11" o:spid="_x0000_s1027" type="#_x0000_t202" style="width:355.4pt;height:77.35pt;visibility:visible;mso-wrap-style:square;mso-left-percent:-10001;mso-top-percent:-10001;mso-position-horizontal:absolute;mso-position-horizontal-relative:char;mso-position-vertical:absolute;mso-position-vertical-relative:line;mso-left-percent:-10001;mso-top-percent:-10001;v-text-anchor:top" o:gfxdata="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" fillcolor="white [3201]" strokeweight=".5pt">
                 <v:textbox>
                   <w:txbxContent>
                     <w:p>
@@ -2262,17 +3943,24 @@
     <w:p>
       <w:pPr>
         <w:ind w:firstLine="720"/>
-      </w:pPr>
-      <w:r>
-        <w:t xml:space="preserve">Examining how plant phenology changes over time, especially in relation to temperature and heat accumulation, is important in: </w:t>
-      </w:r>
-      <w:r>
-        <w:t xml:space="preserve">optimizing when to plant, fertilize, and harvest crops; </w:t>
-      </w:r>
-      <w:r>
-        <w:t>managing invasive species, like the gypsy moth; predicting human health-related events like the timing and severity of allergies; understanding the timing of ecosystem processes, such as carbon-cycling; and assessing the vulnerability of species and ecological communities to ongoing climate change.</w:t>
-      </w:r>
-    </w:p>
+        <w:rPr>
+          <w:moveFrom w:id="109" w:author="Leslie Goldman" w:date="2019-08-02T11:39:00Z"/>
+        </w:rPr>
+      </w:pPr>
+      <w:moveFromRangeStart w:id="110" w:author="Leslie Goldman" w:date="2019-08-02T11:39:00Z" w:name="move15638394"/>
+      <w:moveFrom w:id="111" w:author="Leslie Goldman" w:date="2019-08-02T11:39:00Z">
+        <w:r>
+          <w:t xml:space="preserve">Examining how plant phenology changes over time, especially in relation to temperature and heat accumulation, is important in: </w:t>
+        </w:r>
+        <w:r>
+          <w:t xml:space="preserve">optimizing when to plant, fertilize, and harvest crops; </w:t>
+        </w:r>
+        <w:r>
+          <w:t>managing invasive species, like the gypsy moth; predicting human health-related events like the timing and severity of allergies; understanding the timing of ecosystem processes, such as carbon-cycling; and assessing the vulnerability of species and ecological communities to ongoing climate change.</w:t>
+        </w:r>
+      </w:moveFrom>
+    </w:p>
+    <w:moveFromRangeEnd w:id="110"/>
     <w:p>
       <w:pPr>
         <w:ind w:firstLine="720"/>
@@ -2348,7 +4036,7 @@
           <w:numId w:val="2"/>
         </w:numPr>
       </w:pPr>
-      <w:hyperlink r:id="rId19" w:history="1">
+      <w:hyperlink r:id="rId23" w:history="1">
         <w:r>
           <w:rPr>
             <w:rStyle w:val="Hyperlink"/>
@@ -2365,7 +4053,7 @@
           <w:numId w:val="2"/>
         </w:numPr>
       </w:pPr>
-      <w:hyperlink r:id="rId20" w:history="1">
+      <w:hyperlink r:id="rId24" w:history="1">
         <w:r>
           <w:rPr>
             <w:rStyle w:val="Hyperlink"/>
@@ -2382,7 +4070,7 @@
           <w:numId w:val="2"/>
         </w:numPr>
       </w:pPr>
-      <w:hyperlink r:id="rId21" w:history="1">
+      <w:hyperlink r:id="rId25" w:history="1">
         <w:r>
           <w:rPr>
             <w:rStyle w:val="Hyperlink"/>
@@ -2418,10 +4106,7 @@
         </w:rPr>
       </w:pPr>
     </w:p>
-    <w:p>
-      <w:bookmarkStart w:id="0" w:name="_GoBack"/>
-      <w:bookmarkEnd w:id="0"/>
-    </w:p>
+    <w:p/>
     <w:sectPr>
       <w:pgSz w:w="12240" w:h="15840"/>
       <w:pgMar w:top="1440" w:right="1440" w:bottom="1440" w:left="1440" w:header="720" w:footer="720" w:gutter="0"/>
@@ -2430,6 +4115,60 @@
     </w:sectPr>
   </w:body>
 </w:document>
+</file>
+
+<file path=word/comments.xml><?xml version="1.0" encoding="utf-8"?>
+<w:comments xmlns:wpc="http://schemas.microsoft.com/office/word/2010/wordprocessingCanvas" xmlns:cx="http://schemas.microsoft.com/office/drawing/2014/chartex" xmlns:cx1="http://schemas.microsoft.com/office/drawing/2015/9/8/chartex" xmlns:cx2="http://schemas.microsoft.com/office/drawing/2015/10/21/chartex" xmlns:cx3="http://schemas.microsoft.com/office/drawing/2016/5/9/chartex" xmlns:cx4="http://schemas.microsoft.com/office/drawing/2016/5/10/chartex" xmlns:cx5="http://schemas.microsoft.com/office/drawing/2016/5/11/chartex" xmlns:cx6="http://schemas.microsoft.com/office/drawing/2016/5/12/chartex" xmlns:cx7="http://schemas.microsoft.com/office/drawing/2016/5/13/chartex" xmlns:cx8="http://schemas.microsoft.com/office/drawing/2016/5/14/chartex" xmlns:mc="http://schemas.openxmlformats.org/markup-compatibility/2006" xmlns:aink="http://schemas.microsoft.com/office/drawing/2016/ink" xmlns:am3d="http://schemas.microsoft.com/office/drawing/2017/model3d" xmlns:o="urn:schemas-microsoft-com:office:office" xmlns:r="http://schemas.openxmlformats.org/officeDocument/2006/relationships" xmlns:m="http://schemas.openxmlformats.org/officeDocument/2006/math" xmlns:v="urn:schemas-microsoft-com:vml" xmlns:wp14="http://schemas.microsoft.com/office/word/2010/wordprocessingDrawing" xmlns:wp="http://schemas.openxmlformats.org/drawingml/2006/wordprocessingDrawing" xmlns:w10="urn:schemas-microsoft-com:office:word" xmlns:w="http://schemas.openxmlformats.org/wordprocessingml/2006/main" xmlns:w14="http://schemas.microsoft.com/office/word/2010/wordml" xmlns:w15="http://schemas.microsoft.com/office/word/2012/wordml" xmlns:w16cid="http://schemas.microsoft.com/office/word/2016/wordml/cid" xmlns:w16se="http://schemas.microsoft.com/office/word/2015/wordml/symex" xmlns:wpg="http://schemas.microsoft.com/office/word/2010/wordprocessingGroup" xmlns:wpi="http://schemas.microsoft.com/office/word/2010/wordprocessingInk" xmlns:wne="http://schemas.microsoft.com/office/word/2006/wordml" xmlns:wps="http://schemas.microsoft.com/office/word/2010/wordprocessingShape" mc:Ignorable="w14 w15 w16se w16cid wp14">
+  <w:comment w:id="0" w:author="Leslie Goldman" w:date="2019-08-02T11:02:00Z" w:initials="LG">
+    <w:p>
+      <w:pPr>
+        <w:pStyle w:val="CommentText"/>
+      </w:pPr>
+      <w:r>
+        <w:rPr>
+          <w:rStyle w:val="CommentReference"/>
+        </w:rPr>
+        <w:annotationRef/>
+      </w:r>
+      <w:r>
+        <w:t xml:space="preserve">I thought about it more yesterday and I think a tree makes more sense </w:t>
+      </w:r>
+      <w:r>
+        <w:t>given the direction of the story and data presented.</w:t>
+      </w:r>
+    </w:p>
+  </w:comment>
+  <w:comment w:id="105" w:author="Leslie Goldman" w:date="2019-08-02T11:36:00Z" w:initials="LG">
+    <w:p>
+      <w:pPr>
+        <w:pStyle w:val="CommentText"/>
+      </w:pPr>
+      <w:r>
+        <w:rPr>
+          <w:rStyle w:val="CommentReference"/>
+        </w:rPr>
+        <w:annotationRef/>
+      </w:r>
+      <w:r>
+        <w:t>Karlee, are you going to provide this graphic?</w:t>
+      </w:r>
+    </w:p>
+  </w:comment>
+</w:comments>
+</file>
+
+<file path=word/commentsExtended.xml><?xml version="1.0" encoding="utf-8"?>
+<w15:commentsEx xmlns:wpc="http://schemas.microsoft.com/office/word/2010/wordprocessingCanvas" xmlns:cx="http://schemas.microsoft.com/office/drawing/2014/chartex" xmlns:cx1="http://schemas.microsoft.com/office/drawing/2015/9/8/chartex" xmlns:cx2="http://schemas.microsoft.com/office/drawing/2015/10/21/chartex" xmlns:cx3="http://schemas.microsoft.com/office/drawing/2016/5/9/chartex" xmlns:cx4="http://schemas.microsoft.com/office/drawing/2016/5/10/chartex" xmlns:cx5="http://schemas.microsoft.com/office/drawing/2016/5/11/chartex" xmlns:cx6="http://schemas.microsoft.com/office/drawing/2016/5/12/chartex" xmlns:cx7="http://schemas.microsoft.com/office/drawing/2016/5/13/chartex" xmlns:cx8="http://schemas.microsoft.com/office/drawing/2016/5/14/chartex" xmlns:mc="http://schemas.openxmlformats.org/markup-compatibility/2006" xmlns:aink="http://schemas.microsoft.com/office/drawing/2016/ink" xmlns:am3d="http://schemas.microsoft.com/office/drawing/2017/model3d" xmlns:o="urn:schemas-microsoft-com:office:office" xmlns:r="http://schemas.openxmlformats.org/officeDocument/2006/relationships" xmlns:m="http://schemas.openxmlformats.org/officeDocument/2006/math" xmlns:v="urn:schemas-microsoft-com:vml" xmlns:wp14="http://schemas.microsoft.com/office/word/2010/wordprocessingDrawing" xmlns:wp="http://schemas.openxmlformats.org/drawingml/2006/wordprocessingDrawing" xmlns:w10="urn:schemas-microsoft-com:office:word" xmlns:w="http://schemas.openxmlformats.org/wordprocessingml/2006/main" xmlns:w14="http://schemas.microsoft.com/office/word/2010/wordml" xmlns:w15="http://schemas.microsoft.com/office/word/2012/wordml" xmlns:w16cid="http://schemas.microsoft.com/office/word/2016/wordml/cid" xmlns:w16se="http://schemas.microsoft.com/office/word/2015/wordml/symex" xmlns:wpg="http://schemas.microsoft.com/office/word/2010/wordprocessingGroup" xmlns:wpi="http://schemas.microsoft.com/office/word/2010/wordprocessingInk" xmlns:wne="http://schemas.microsoft.com/office/word/2006/wordml" xmlns:wps="http://schemas.microsoft.com/office/word/2010/wordprocessingShape" mc:Ignorable="w14 w15 w16se w16cid wp14">
+  <w15:commentEx w15:paraId="77CACFE9" w15:done="0"/>
+  <w15:commentEx w15:paraId="43D54446" w15:done="0"/>
+</w15:commentsEx>
+</file>
+
+<file path=word/commentsIds.xml><?xml version="1.0" encoding="utf-8"?>
+<w16cid:commentsIds xmlns:wpc="http://schemas.microsoft.com/office/word/2010/wordprocessingCanvas" xmlns:cx="http://schemas.microsoft.com/office/drawing/2014/chartex" xmlns:cx1="http://schemas.microsoft.com/office/drawing/2015/9/8/chartex" xmlns:cx2="http://schemas.microsoft.com/office/drawing/2015/10/21/chartex" xmlns:cx3="http://schemas.microsoft.com/office/drawing/2016/5/9/chartex" xmlns:cx4="http://schemas.microsoft.com/office/drawing/2016/5/10/chartex" xmlns:cx5="http://schemas.microsoft.com/office/drawing/2016/5/11/chartex" xmlns:cx6="http://schemas.microsoft.com/office/drawing/2016/5/12/chartex" xmlns:cx7="http://schemas.microsoft.com/office/drawing/2016/5/13/chartex" xmlns:cx8="http://schemas.microsoft.com/office/drawing/2016/5/14/chartex" xmlns:mc="http://schemas.openxmlformats.org/markup-compatibility/2006" xmlns:aink="http://schemas.microsoft.com/office/drawing/2016/ink" xmlns:am3d="http://schemas.microsoft.com/office/drawing/2017/model3d" xmlns:o="urn:schemas-microsoft-com:office:office" xmlns:r="http://schemas.openxmlformats.org/officeDocument/2006/relationships" xmlns:m="http://schemas.openxmlformats.org/officeDocument/2006/math" xmlns:v="urn:schemas-microsoft-com:vml" xmlns:wp14="http://schemas.microsoft.com/office/word/2010/wordprocessingDrawing" xmlns:wp="http://schemas.openxmlformats.org/drawingml/2006/wordprocessingDrawing" xmlns:w10="urn:schemas-microsoft-com:office:word" xmlns:w="http://schemas.openxmlformats.org/wordprocessingml/2006/main" xmlns:w14="http://schemas.microsoft.com/office/word/2010/wordml" xmlns:w15="http://schemas.microsoft.com/office/word/2012/wordml" xmlns:w16cid="http://schemas.microsoft.com/office/word/2016/wordml/cid" xmlns:w16se="http://schemas.microsoft.com/office/word/2015/wordml/symex" xmlns:wpg="http://schemas.microsoft.com/office/word/2010/wordprocessingGroup" xmlns:wpi="http://schemas.microsoft.com/office/word/2010/wordprocessingInk" xmlns:wne="http://schemas.microsoft.com/office/word/2006/wordml" xmlns:wps="http://schemas.microsoft.com/office/word/2010/wordprocessingShape" mc:Ignorable="w14 w15 w16se w16cid wp14">
+  <w16cid:commentId w16cid:paraId="77CACFE9" w16cid:durableId="20EE96B3"/>
+  <w16cid:commentId w16cid:paraId="43D54446" w16cid:durableId="20EE9ED9"/>
+</w16cid:commentsIds>
 </file>
 
 <file path=word/numbering.xml><?xml version="1.0" encoding="utf-8"?>
@@ -2666,6 +4405,14 @@
     <w:abstractNumId w:val="0"/>
   </w:num>
 </w:numbering>
+</file>
+
+<file path=word/people.xml><?xml version="1.0" encoding="utf-8"?>
+<w15:people xmlns:wpc="http://schemas.microsoft.com/office/word/2010/wordprocessingCanvas" xmlns:cx="http://schemas.microsoft.com/office/drawing/2014/chartex" xmlns:cx1="http://schemas.microsoft.com/office/drawing/2015/9/8/chartex" xmlns:cx2="http://schemas.microsoft.com/office/drawing/2015/10/21/chartex" xmlns:cx3="http://schemas.microsoft.com/office/drawing/2016/5/9/chartex" xmlns:cx4="http://schemas.microsoft.com/office/drawing/2016/5/10/chartex" xmlns:cx5="http://schemas.microsoft.com/office/drawing/2016/5/11/chartex" xmlns:cx6="http://schemas.microsoft.com/office/drawing/2016/5/12/chartex" xmlns:cx7="http://schemas.microsoft.com/office/drawing/2016/5/13/chartex" xmlns:cx8="http://schemas.microsoft.com/office/drawing/2016/5/14/chartex" xmlns:mc="http://schemas.openxmlformats.org/markup-compatibility/2006" xmlns:aink="http://schemas.microsoft.com/office/drawing/2016/ink" xmlns:am3d="http://schemas.microsoft.com/office/drawing/2017/model3d" xmlns:o="urn:schemas-microsoft-com:office:office" xmlns:r="http://schemas.openxmlformats.org/officeDocument/2006/relationships" xmlns:m="http://schemas.openxmlformats.org/officeDocument/2006/math" xmlns:v="urn:schemas-microsoft-com:vml" xmlns:wp14="http://schemas.microsoft.com/office/word/2010/wordprocessingDrawing" xmlns:wp="http://schemas.openxmlformats.org/drawingml/2006/wordprocessingDrawing" xmlns:w10="urn:schemas-microsoft-com:office:word" xmlns:w="http://schemas.openxmlformats.org/wordprocessingml/2006/main" xmlns:w14="http://schemas.microsoft.com/office/word/2010/wordml" xmlns:w15="http://schemas.microsoft.com/office/word/2012/wordml" xmlns:w16cid="http://schemas.microsoft.com/office/word/2016/wordml/cid" xmlns:w16se="http://schemas.microsoft.com/office/word/2015/wordml/symex" xmlns:wpg="http://schemas.microsoft.com/office/word/2010/wordprocessingGroup" xmlns:wpi="http://schemas.microsoft.com/office/word/2010/wordprocessingInk" xmlns:wne="http://schemas.microsoft.com/office/word/2006/wordml" xmlns:wps="http://schemas.microsoft.com/office/word/2010/wordprocessingShape" mc:Ignorable="w14 w15 w16se w16cid wp14">
+  <w15:person w15:author="Leslie Goldman">
+    <w15:presenceInfo w15:providerId="AD" w15:userId="S::lgoldman@battelleecology.org::72086e0e-ca65-43f6-b0c6-14284b2ca8cd"/>
+  </w15:person>
+</w15:people>
 </file>
 
 <file path=word/styles.xml><?xml version="1.0" encoding="utf-8"?>
@@ -2681,7 +4428,7 @@
     </w:rPrDefault>
     <w:pPrDefault/>
   </w:docDefaults>
-  <w:latentStyles w:defLockedState="0" w:defUIPriority="99" w:defSemiHidden="0" w:defUnhideWhenUsed="0" w:defQFormat="0" w:count="376">
+  <w:latentStyles w:defLockedState="0" w:defUIPriority="99" w:defSemiHidden="0" w:defUnhideWhenUsed="0" w:defQFormat="0" w:count="375">
     <w:lsdException w:name="Normal" w:uiPriority="0" w:qFormat="1"/>
     <w:lsdException w:name="heading 1" w:uiPriority="9" w:qFormat="1"/>
     <w:lsdException w:name="heading 2" w:semiHidden="1" w:uiPriority="9" w:unhideWhenUsed="1" w:qFormat="1"/>
@@ -3057,7 +4804,6 @@
     <w:lsdException w:name="Smart Hyperlink" w:semiHidden="1" w:unhideWhenUsed="1"/>
     <w:lsdException w:name="Hashtag" w:semiHidden="1" w:unhideWhenUsed="1"/>
     <w:lsdException w:name="Unresolved Mention" w:semiHidden="1" w:unhideWhenUsed="1"/>
-    <w:lsdException w:name="Smart Link" w:semiHidden="1" w:unhideWhenUsed="1"/>
   </w:latentStyles>
   <w:style w:type="paragraph" w:default="1" w:styleId="Normal">
     <w:name w:val="Normal"/>
@@ -3244,6 +4990,34 @@
       <w:ind w:left="720"/>
       <w:contextualSpacing/>
     </w:pPr>
+  </w:style>
+  <w:style w:type="paragraph" w:styleId="CommentSubject">
+    <w:name w:val="annotation subject"/>
+    <w:basedOn w:val="CommentText"/>
+    <w:next w:val="CommentText"/>
+    <w:link w:val="CommentSubjectChar"/>
+    <w:uiPriority w:val="99"/>
+    <w:semiHidden/>
+    <w:unhideWhenUsed/>
+    <w:rsid w:val="002D68A4"/>
+    <w:rPr>
+      <w:b/>
+      <w:bCs/>
+    </w:rPr>
+  </w:style>
+  <w:style w:type="character" w:customStyle="1" w:styleId="CommentSubjectChar">
+    <w:name w:val="Comment Subject Char"/>
+    <w:basedOn w:val="CommentTextChar"/>
+    <w:link w:val="CommentSubject"/>
+    <w:uiPriority w:val="99"/>
+    <w:semiHidden/>
+    <w:rsid w:val="002D68A4"/>
+    <w:rPr>
+      <w:b/>
+      <w:bCs/>
+      <w:sz w:val="20"/>
+      <w:szCs w:val="20"/>
+    </w:rPr>
   </w:style>
 </w:styles>
 </file>

</xml_diff>